<commit_message>
updated prereg and diss plan
</commit_message>
<xml_diff>
--- a/documents/Full Dissertation Plan.docx
+++ b/documents/Full Dissertation Plan.docx
@@ -5365,7 +5365,34 @@
           <w:sz w:val="27"/>
           <w:szCs w:val="27"/>
         </w:rPr>
-        <w:t>Supervised classification schemes are often stymied by the large dimensionality of hyperspectral imagery. Fine resolution spectral bands are often correlated and so represent redundant information. Also, sensor noise such as stripes from bad detectors or atmospheric attenuation may be greater in certain bands and this noise may increase class variance and decrease class separability</w:t>
+        <w:t>Supervised classification schemes are often stymied by the large dimensionality of hyperspectral imagery. Fine resolution spectral bands are often correlated and so represent redundant information. Also, sensor noise such as stripes from bad detectors or atmospheric attenuation may be greater in certain bands and this noise may increase class variance an</w:t>
+      </w:r>
+      <w:commentRangeStart w:id="20"/>
+      <w:r>
+        <w:rPr>
+          <w:rFonts w:ascii="Georgia" w:hAnsi="Georgia"/>
+          <w:color w:val="2E2E2E"/>
+          <w:sz w:val="27"/>
+          <w:szCs w:val="27"/>
+        </w:rPr>
+        <w:t xml:space="preserve">d </w:t>
+      </w:r>
+      <w:commentRangeEnd w:id="20"/>
+      <w:r>
+        <w:rPr>
+          <w:rStyle w:val="CommentReference"/>
+          <w:lang w:val="de-DE"/>
+        </w:rPr>
+        <w:commentReference w:id="20"/>
+      </w:r>
+      <w:r>
+        <w:rPr>
+          <w:rFonts w:ascii="Georgia" w:hAnsi="Georgia"/>
+          <w:color w:val="2E2E2E"/>
+          <w:sz w:val="27"/>
+          <w:szCs w:val="27"/>
+        </w:rPr>
+        <w:t>decrease class separability</w:t>
       </w:r>
       <w:r>
         <w:rPr>
@@ -5428,6 +5455,8 @@
         </w:rPr>
         <w:fldChar w:fldCharType="end"/>
       </w:r>
+      <w:bookmarkStart w:id="21" w:name="_GoBack"/>
+      <w:bookmarkEnd w:id="21"/>
     </w:p>
     <w:p>
       <w:pPr>
@@ -5458,8 +5487,8 @@
           <w:lang w:val="en-US"/>
         </w:rPr>
       </w:pPr>
-      <w:commentRangeStart w:id="21"/>
       <w:commentRangeStart w:id="22"/>
+      <w:commentRangeStart w:id="23"/>
       <w:r>
         <w:rPr>
           <w:rFonts w:ascii="Helvetica" w:hAnsi="Helvetica" w:cstheme="minorHAnsi"/>
@@ -5470,13 +5499,13 @@
         <w:lastRenderedPageBreak/>
         <w:t>Q</w:t>
       </w:r>
-      <w:commentRangeEnd w:id="21"/>
+      <w:commentRangeEnd w:id="22"/>
       <w:r>
         <w:rPr>
           <w:rStyle w:val="CommentReference"/>
           <w:lang w:val="de-DE"/>
         </w:rPr>
-        <w:commentReference w:id="21"/>
+        <w:commentReference w:id="22"/>
       </w:r>
       <w:r>
         <w:rPr>
@@ -5487,13 +5516,13 @@
         </w:rPr>
         <w:t>3</w:t>
       </w:r>
-      <w:commentRangeEnd w:id="22"/>
+      <w:commentRangeEnd w:id="23"/>
       <w:r>
         <w:rPr>
           <w:rStyle w:val="CommentReference"/>
           <w:lang w:val="de-DE"/>
         </w:rPr>
-        <w:commentReference w:id="22"/>
+        <w:commentReference w:id="23"/>
       </w:r>
       <w:r>
         <w:rPr>
@@ -5784,7 +5813,7 @@
         </w:rPr>
         <w:t>ellerhals, 2018</w:t>
       </w:r>
-      <w:commentRangeStart w:id="23"/>
+      <w:commentRangeStart w:id="24"/>
       <w:r>
         <w:rPr>
           <w:rFonts w:ascii="Helvetica" w:hAnsi="Helvetica" w:cstheme="minorHAnsi"/>
@@ -5793,13 +5822,13 @@
         </w:rPr>
         <w:t>).</w:t>
       </w:r>
-      <w:commentRangeEnd w:id="23"/>
+      <w:commentRangeEnd w:id="24"/>
       <w:r>
         <w:rPr>
           <w:rStyle w:val="CommentReference"/>
           <w:lang w:val="de-DE"/>
         </w:rPr>
-        <w:commentReference w:id="23"/>
+        <w:commentReference w:id="24"/>
       </w:r>
     </w:p>
     <w:p>
@@ -5906,7 +5935,7 @@
         </w:rPr>
         <w:t>s via GIS packages</w:t>
       </w:r>
-      <w:commentRangeStart w:id="27"/>
+      <w:commentRangeStart w:id="28"/>
       <w:r>
         <w:rPr>
           <w:rFonts w:ascii="Helvetica" w:hAnsi="Helvetica" w:cstheme="minorHAnsi"/>
@@ -5915,13 +5944,13 @@
         </w:rPr>
         <w:t xml:space="preserve">. </w:t>
       </w:r>
-      <w:commentRangeEnd w:id="27"/>
+      <w:commentRangeEnd w:id="28"/>
       <w:r>
         <w:rPr>
           <w:rStyle w:val="CommentReference"/>
           <w:lang w:val="de-DE"/>
         </w:rPr>
-        <w:commentReference w:id="27"/>
+        <w:commentReference w:id="28"/>
       </w:r>
     </w:p>
     <w:p>
@@ -6016,7 +6045,7 @@
         </w:rPr>
         <w:t xml:space="preserve">he output biodiversity values will then be mapped spatially across </w:t>
       </w:r>
-      <w:commentRangeStart w:id="31"/>
+      <w:commentRangeStart w:id="32"/>
       <w:proofErr w:type="spellStart"/>
       <w:r>
         <w:rPr>
@@ -6027,16 +6056,16 @@
         </w:rPr>
         <w:t>Qikiqtaruk</w:t>
       </w:r>
-      <w:commentRangeEnd w:id="31"/>
+      <w:commentRangeEnd w:id="32"/>
       <w:proofErr w:type="spellEnd"/>
       <w:r>
         <w:rPr>
           <w:rStyle w:val="CommentReference"/>
           <w:lang w:val="de-DE"/>
         </w:rPr>
-        <w:commentReference w:id="31"/>
-      </w:r>
-      <w:commentRangeStart w:id="32"/>
+        <w:commentReference w:id="32"/>
+      </w:r>
+      <w:commentRangeStart w:id="33"/>
       <w:r>
         <w:rPr>
           <w:rFonts w:ascii="Helvetica" w:hAnsi="Helvetica" w:cstheme="minorHAnsi"/>
@@ -6046,22 +6075,22 @@
         </w:rPr>
         <w:t xml:space="preserve">. </w:t>
       </w:r>
-      <w:commentRangeEnd w:id="32"/>
+      <w:commentRangeEnd w:id="33"/>
       <w:r>
         <w:rPr>
           <w:rStyle w:val="CommentReference"/>
           <w:lang w:val="de-DE"/>
         </w:rPr>
-        <w:commentReference w:id="32"/>
-      </w:r>
-      <w:commentRangeStart w:id="33"/>
-      <w:commentRangeEnd w:id="33"/>
+        <w:commentReference w:id="33"/>
+      </w:r>
+      <w:commentRangeStart w:id="34"/>
+      <w:commentRangeEnd w:id="34"/>
       <w:r>
         <w:rPr>
           <w:rStyle w:val="CommentReference"/>
           <w:lang w:val="de-DE"/>
         </w:rPr>
-        <w:commentReference w:id="33"/>
+        <w:commentReference w:id="34"/>
       </w:r>
     </w:p>
     <w:p>
@@ -8534,8 +8563,6 @@
         </w:rPr>
         <w:t xml:space="preserve"> 2010)</w:t>
       </w:r>
-      <w:bookmarkStart w:id="20" w:name="_GoBack"/>
-      <w:bookmarkEnd w:id="20"/>
     </w:p>
     <w:p>
       <w:pPr>
@@ -8546,11 +8573,131 @@
       </w:pPr>
     </w:p>
   </w:comment>
-  <w:comment w:id="21" w:author="SCHNEIDEREIT Shawn" w:date="2020-03-02T15:09:00Z" w:initials="SS">
+  <w:comment w:id="20" w:author="SCHNEIDEREIT Shawn" w:date="2020-03-07T13:23:00Z" w:initials="SS">
+    <w:p>
+      <w:pPr>
+        <w:pStyle w:val="NormalWeb"/>
+        <w:rPr>
+          <w:lang w:val="en-US"/>
+        </w:rPr>
+      </w:pPr>
+      <w:r>
+        <w:rPr>
+          <w:rStyle w:val="CommentReference"/>
+        </w:rPr>
+        <w:annotationRef/>
+      </w:r>
+      <w:r>
+        <w:rPr>
+          <w:rFonts w:ascii="AdvOT596495f2" w:hAnsi="AdvOT596495f2"/>
+          <w:sz w:val="16"/>
+          <w:szCs w:val="16"/>
+        </w:rPr>
+        <w:t>Soil re</w:t>
+      </w:r>
+      <w:r>
+        <w:rPr>
+          <w:rFonts w:ascii="AdvOT596495f2+fb" w:hAnsi="AdvOT596495f2+fb"/>
+          <w:sz w:val="16"/>
+          <w:szCs w:val="16"/>
+        </w:rPr>
+        <w:t>fl</w:t>
+      </w:r>
+      <w:r>
+        <w:rPr>
+          <w:rFonts w:ascii="AdvOT596495f2" w:hAnsi="AdvOT596495f2"/>
+          <w:sz w:val="16"/>
+          <w:szCs w:val="16"/>
+        </w:rPr>
+        <w:t xml:space="preserve">ectance is highly sensitive to moisture and roughness (Jacquemoud et al., 1992; Pinty et al., 1998) and its re- </w:t>
+      </w:r>
+      <w:r>
+        <w:rPr>
+          <w:rFonts w:ascii="AdvOT596495f2+fb" w:hAnsi="AdvOT596495f2+fb"/>
+          <w:sz w:val="16"/>
+          <w:szCs w:val="16"/>
+        </w:rPr>
+        <w:t>fl</w:t>
+      </w:r>
+      <w:r>
+        <w:rPr>
+          <w:rFonts w:ascii="AdvOT596495f2" w:hAnsi="AdvOT596495f2"/>
+          <w:sz w:val="16"/>
+          <w:szCs w:val="16"/>
+        </w:rPr>
+        <w:t xml:space="preserve">ectance can vary within and across study sites and through time. Therefore, the spectra extracted from one site (or image) may not be applicable to another site and another time. In addition, given the </w:t>
+      </w:r>
+      <w:r>
+        <w:rPr>
+          <w:rFonts w:ascii="AdvOT596495f2+fb" w:hAnsi="AdvOT596495f2+fb"/>
+          <w:sz w:val="16"/>
+          <w:szCs w:val="16"/>
+        </w:rPr>
+        <w:t>fi</w:t>
+      </w:r>
+      <w:r>
+        <w:rPr>
+          <w:rFonts w:ascii="AdvOT596495f2" w:hAnsi="AdvOT596495f2"/>
+          <w:sz w:val="16"/>
+          <w:szCs w:val="16"/>
+        </w:rPr>
+        <w:t xml:space="preserve">ndings of this experiment, removing soil background can be a limiting factor for imaging spectrometers with moderate to coarse spatial re- solutions, where the pixel size exceeds that of individual plant canopies. </w:t>
+      </w:r>
+      <w:proofErr w:type="gramStart"/>
+      <w:r>
+        <w:rPr>
+          <w:rFonts w:ascii="AdvOT596495f2" w:hAnsi="AdvOT596495f2"/>
+          <w:sz w:val="16"/>
+          <w:szCs w:val="16"/>
+          <w:lang w:val="de-DE"/>
+        </w:rPr>
+        <w:t>(</w:t>
+      </w:r>
+      <w:r>
+        <w:rPr>
+          <w:rFonts w:ascii="AdvOT596495f2" w:hAnsi="AdvOT596495f2"/>
+          <w:sz w:val="16"/>
+          <w:szCs w:val="16"/>
+          <w:lang w:val="en-US"/>
+        </w:rPr>
+        <w:t xml:space="preserve"> </w:t>
+      </w:r>
+      <w:proofErr w:type="spellStart"/>
+      <w:r>
+        <w:rPr>
+          <w:rFonts w:ascii="AdvOT596495f2" w:hAnsi="AdvOT596495f2"/>
+          <w:sz w:val="16"/>
+          <w:szCs w:val="16"/>
+          <w:lang w:val="en-US"/>
+        </w:rPr>
+        <w:t>Gholiaze</w:t>
+      </w:r>
+      <w:proofErr w:type="spellEnd"/>
+      <w:proofErr w:type="gramEnd"/>
+      <w:r>
+        <w:rPr>
+          <w:rFonts w:ascii="AdvOT596495f2" w:hAnsi="AdvOT596495f2"/>
+          <w:sz w:val="16"/>
+          <w:szCs w:val="16"/>
+          <w:lang w:val="en-US"/>
+        </w:rPr>
+        <w:t xml:space="preserve"> )</w:t>
+      </w:r>
+    </w:p>
     <w:p>
       <w:pPr>
         <w:pStyle w:val="CommentText"/>
         <w:rPr>
+          <w:lang w:val="en-DE"/>
+        </w:rPr>
+      </w:pPr>
+    </w:p>
+  </w:comment>
+  <w:comment w:id="22" w:author="SCHNEIDEREIT Shawn" w:date="2020-03-02T15:09:00Z" w:initials="SS">
+    <w:p>
+      <w:pPr>
+        <w:pStyle w:val="CommentText"/>
+        <w:rPr>
           <w:lang w:val="en-US"/>
         </w:rPr>
       </w:pPr>
@@ -8582,7 +8729,7 @@
       <w:proofErr w:type="spellEnd"/>
     </w:p>
   </w:comment>
-  <w:comment w:id="22" w:author="SCHNEIDEREIT Shawn" w:date="2020-03-02T15:08:00Z" w:initials="SS">
+  <w:comment w:id="23" w:author="SCHNEIDEREIT Shawn" w:date="2020-03-02T15:08:00Z" w:initials="SS">
     <w:p>
       <w:pPr>
         <w:pStyle w:val="CommentText"/>
@@ -8641,7 +8788,7 @@
       </w:r>
     </w:p>
   </w:comment>
-  <w:comment w:id="23" w:author="SCHNEIDEREIT Shawn" w:date="2020-02-10T12:08:00Z" w:initials="SS">
+  <w:comment w:id="24" w:author="SCHNEIDEREIT Shawn" w:date="2020-02-10T12:08:00Z" w:initials="SS">
     <w:p>
       <w:pPr>
         <w:pStyle w:val="CommentText"/>
@@ -8698,7 +8845,7 @@
         </w:rPr>
         <w:t>(</w:t>
       </w:r>
-      <w:bookmarkStart w:id="24" w:name="bbb0175"/>
+      <w:bookmarkStart w:id="25" w:name="bbb0175"/>
       <w:r>
         <w:fldChar w:fldCharType="begin"/>
       </w:r>
@@ -8722,7 +8869,7 @@
       <w:r>
         <w:fldChar w:fldCharType="end"/>
       </w:r>
-      <w:bookmarkEnd w:id="24"/>
+      <w:bookmarkEnd w:id="25"/>
       <w:r>
         <w:rPr>
           <w:rFonts w:ascii="Georgia" w:hAnsi="Georgia"/>
@@ -8742,7 +8889,7 @@
         </w:rPr>
         <w:t> </w:t>
       </w:r>
-      <w:bookmarkStart w:id="25" w:name="bbb0270"/>
+      <w:bookmarkStart w:id="26" w:name="bbb0270"/>
       <w:r>
         <w:fldChar w:fldCharType="begin"/>
       </w:r>
@@ -8766,7 +8913,7 @@
       <w:r>
         <w:fldChar w:fldCharType="end"/>
       </w:r>
-      <w:bookmarkEnd w:id="25"/>
+      <w:bookmarkEnd w:id="26"/>
       <w:r>
         <w:rPr>
           <w:rFonts w:ascii="Georgia" w:hAnsi="Georgia"/>
@@ -8845,7 +8992,7 @@
         </w:rPr>
         <w:t>with moderate to coarse spatial resolutions, where the pixel size exceeds that of individual plant canopies. However, fusion of hyperspectral data with high spatial resolution multispectral data can provide the capability to extract soil background information (</w:t>
       </w:r>
-      <w:bookmarkStart w:id="26" w:name="bbb0400"/>
+      <w:bookmarkStart w:id="27" w:name="bbb0400"/>
       <w:r>
         <w:fldChar w:fldCharType="begin"/>
       </w:r>
@@ -8869,7 +9016,7 @@
       <w:r>
         <w:fldChar w:fldCharType="end"/>
       </w:r>
-      <w:bookmarkEnd w:id="26"/>
+      <w:bookmarkEnd w:id="27"/>
       <w:r>
         <w:rPr>
           <w:rFonts w:ascii="Georgia" w:hAnsi="Georgia"/>
@@ -8921,7 +9068,7 @@
       </w:pPr>
     </w:p>
   </w:comment>
-  <w:comment w:id="27" w:author="SCHNEIDEREIT Shawn" w:date="2020-02-10T12:11:00Z" w:initials="SS">
+  <w:comment w:id="28" w:author="SCHNEIDEREIT Shawn" w:date="2020-02-10T12:11:00Z" w:initials="SS">
     <w:p>
       <w:pPr>
         <w:pStyle w:val="CommentText"/>
@@ -9013,7 +9160,7 @@
         </w:rPr>
         <w:t>The relative contribution of bands in the visible range (~ 427–700 nm) was greater than in the NIR range (~ 700–914 nm). The visible region of the spectrum is affected by leaf pigments, suggesting that leaf pigments influence spectral diversity. However, at a coarser spatial resolution (airborne data with spatial resolution of 0.75 m), the informative regions of the spectrum for estimating species richness varied significantly (</w:t>
       </w:r>
-      <w:bookmarkStart w:id="28" w:name="bf0055"/>
+      <w:bookmarkStart w:id="29" w:name="bf0055"/>
       <w:r>
         <w:fldChar w:fldCharType="begin"/>
       </w:r>
@@ -9037,7 +9184,7 @@
       <w:r>
         <w:fldChar w:fldCharType="end"/>
       </w:r>
-      <w:bookmarkEnd w:id="28"/>
+      <w:bookmarkEnd w:id="29"/>
       <w:r>
         <w:rPr>
           <w:rFonts w:ascii="Georgia" w:hAnsi="Georgia"/>
@@ -9057,7 +9204,7 @@
         </w:rPr>
         <w:t> </w:t>
       </w:r>
-      <w:bookmarkStart w:id="29" w:name="bf0060"/>
+      <w:bookmarkStart w:id="30" w:name="bf0060"/>
       <w:r>
         <w:fldChar w:fldCharType="begin"/>
       </w:r>
@@ -9081,7 +9228,7 @@
       <w:r>
         <w:fldChar w:fldCharType="end"/>
       </w:r>
-      <w:bookmarkEnd w:id="29"/>
+      <w:bookmarkEnd w:id="30"/>
       <w:r>
         <w:rPr>
           <w:rFonts w:ascii="Georgia" w:hAnsi="Georgia"/>
@@ -9091,7 +9238,7 @@
         </w:rPr>
         <w:t>), and the visible region had little contribution to spectral diversity. This varying contribution of visible and NIR regions to spectral diversity can be attributed to the size of the phenomenon being observed at different scales. While leaf traits dominate the spectral response at high spatial resolution (i.e. small pixel size), at low spatial resolutions, the major contribution is from the canopy structure (</w:t>
       </w:r>
-      <w:bookmarkStart w:id="30" w:name="bbb0385"/>
+      <w:bookmarkStart w:id="31" w:name="bbb0385"/>
       <w:r>
         <w:fldChar w:fldCharType="begin"/>
       </w:r>
@@ -9115,7 +9262,7 @@
       <w:r>
         <w:fldChar w:fldCharType="end"/>
       </w:r>
-      <w:bookmarkEnd w:id="30"/>
+      <w:bookmarkEnd w:id="31"/>
       <w:r>
         <w:rPr>
           <w:rFonts w:ascii="Georgia" w:hAnsi="Georgia"/>
@@ -9137,7 +9284,7 @@
       </w:r>
     </w:p>
   </w:comment>
-  <w:comment w:id="31" w:author="SCHNEIDEREIT Shawn" w:date="2020-02-09T10:28:00Z" w:initials="SS">
+  <w:comment w:id="32" w:author="SCHNEIDEREIT Shawn" w:date="2020-02-09T10:28:00Z" w:initials="SS">
     <w:p>
       <w:pPr>
         <w:pStyle w:val="NormalWeb"/>
@@ -9259,7 +9406,7 @@
       </w:pPr>
     </w:p>
   </w:comment>
-  <w:comment w:id="32" w:author="SCHNEIDEREIT Shawn" w:date="2020-02-09T10:26:00Z" w:initials="SS">
+  <w:comment w:id="33" w:author="SCHNEIDEREIT Shawn" w:date="2020-02-09T10:26:00Z" w:initials="SS">
     <w:p>
       <w:pPr>
         <w:pStyle w:val="CommentText"/>
@@ -9391,7 +9538,7 @@
       </w:r>
     </w:p>
   </w:comment>
-  <w:comment w:id="33" w:author="SCHNEIDEREIT Shawn" w:date="2020-02-10T12:13:00Z" w:initials="SS">
+  <w:comment w:id="34" w:author="SCHNEIDEREIT Shawn" w:date="2020-02-10T12:13:00Z" w:initials="SS">
     <w:p>
       <w:pPr>
         <w:rPr>
@@ -9603,7 +9750,7 @@
         </w:rPr>
         <w:t>(</w:t>
       </w:r>
-      <w:bookmarkStart w:id="34" w:name="bbb0060"/>
+      <w:bookmarkStart w:id="35" w:name="bbb0060"/>
       <w:r>
         <w:fldChar w:fldCharType="begin"/>
       </w:r>
@@ -9626,7 +9773,7 @@
       <w:r>
         <w:fldChar w:fldCharType="end"/>
       </w:r>
-      <w:bookmarkEnd w:id="34"/>
+      <w:bookmarkEnd w:id="35"/>
       <w:r>
         <w:rPr>
           <w:rFonts w:ascii="Georgia" w:hAnsi="Georgia"/>
@@ -9646,7 +9793,7 @@
         </w:rPr>
         <w:t> </w:t>
       </w:r>
-      <w:bookmarkStart w:id="35" w:name="bbb0110"/>
+      <w:bookmarkStart w:id="36" w:name="bbb0110"/>
       <w:r>
         <w:fldChar w:fldCharType="begin"/>
       </w:r>
@@ -9669,7 +9816,7 @@
       <w:r>
         <w:fldChar w:fldCharType="end"/>
       </w:r>
-      <w:bookmarkEnd w:id="35"/>
+      <w:bookmarkEnd w:id="36"/>
       <w:r>
         <w:rPr>
           <w:rFonts w:ascii="Georgia" w:hAnsi="Georgia"/>
@@ -9689,7 +9836,7 @@
         </w:rPr>
         <w:t> </w:t>
       </w:r>
-      <w:bookmarkStart w:id="36" w:name="bbb0115"/>
+      <w:bookmarkStart w:id="37" w:name="bbb0115"/>
       <w:r>
         <w:fldChar w:fldCharType="begin"/>
       </w:r>
@@ -9712,7 +9859,7 @@
       <w:r>
         <w:fldChar w:fldCharType="end"/>
       </w:r>
-      <w:bookmarkEnd w:id="36"/>
+      <w:bookmarkEnd w:id="37"/>
       <w:r>
         <w:rPr>
           <w:rFonts w:ascii="Georgia" w:hAnsi="Georgia"/>
@@ -9732,7 +9879,7 @@
         </w:rPr>
         <w:t> </w:t>
       </w:r>
-      <w:bookmarkStart w:id="37" w:name="bbb0140"/>
+      <w:bookmarkStart w:id="38" w:name="bbb0140"/>
       <w:r>
         <w:fldChar w:fldCharType="begin"/>
       </w:r>
@@ -9755,7 +9902,7 @@
       <w:r>
         <w:fldChar w:fldCharType="end"/>
       </w:r>
-      <w:bookmarkEnd w:id="37"/>
+      <w:bookmarkEnd w:id="38"/>
       <w:r>
         <w:rPr>
           <w:rFonts w:ascii="Georgia" w:hAnsi="Georgia"/>
@@ -9775,7 +9922,7 @@
         </w:rPr>
         <w:t> </w:t>
       </w:r>
-      <w:bookmarkStart w:id="38" w:name="bbb0285"/>
+      <w:bookmarkStart w:id="39" w:name="bbb0285"/>
       <w:r>
         <w:fldChar w:fldCharType="begin"/>
       </w:r>
@@ -9798,7 +9945,7 @@
       <w:r>
         <w:fldChar w:fldCharType="end"/>
       </w:r>
-      <w:bookmarkEnd w:id="38"/>
+      <w:bookmarkEnd w:id="39"/>
       <w:r>
         <w:rPr>
           <w:rFonts w:ascii="Georgia" w:hAnsi="Georgia"/>
@@ -9890,7 +10037,7 @@
         </w:rPr>
         <w:t>at different scales (</w:t>
       </w:r>
-      <w:bookmarkStart w:id="39" w:name="bbb0180"/>
+      <w:bookmarkStart w:id="40" w:name="bbb0180"/>
       <w:r>
         <w:fldChar w:fldCharType="begin"/>
       </w:r>
@@ -9913,7 +10060,7 @@
       <w:r>
         <w:fldChar w:fldCharType="end"/>
       </w:r>
-      <w:bookmarkEnd w:id="39"/>
+      <w:bookmarkEnd w:id="40"/>
       <w:r>
         <w:rPr>
           <w:rFonts w:ascii="Georgia" w:hAnsi="Georgia"/>
@@ -9933,7 +10080,7 @@
         </w:rPr>
         <w:t> </w:t>
       </w:r>
-      <w:bookmarkStart w:id="40" w:name="bbb0365"/>
+      <w:bookmarkStart w:id="41" w:name="bbb0365"/>
       <w:r>
         <w:fldChar w:fldCharType="begin"/>
       </w:r>
@@ -9956,7 +10103,7 @@
       <w:r>
         <w:fldChar w:fldCharType="end"/>
       </w:r>
-      <w:bookmarkEnd w:id="40"/>
+      <w:bookmarkEnd w:id="41"/>
       <w:r>
         <w:rPr>
           <w:rFonts w:ascii="Georgia" w:hAnsi="Georgia"/>
@@ -9997,6 +10144,7 @@
   <w15:commentEx w15:paraId="37150C81" w15:done="0"/>
   <w15:commentEx w15:paraId="05FCC8BB" w15:done="0"/>
   <w15:commentEx w15:paraId="06502F76" w15:done="0"/>
+  <w15:commentEx w15:paraId="10CDE9FB" w15:done="0"/>
   <w15:commentEx w15:paraId="2532C4D8" w15:done="0"/>
   <w15:commentEx w15:paraId="5645FE68" w15:done="0"/>
   <w15:commentEx w15:paraId="059011D9" w15:done="0"/>
@@ -10025,6 +10173,7 @@
   <w16cid:commentId w16cid:paraId="37150C81" w16cid:durableId="2208E3E9"/>
   <w16cid:commentId w16cid:paraId="05FCC8BB" w16cid:durableId="2209046E"/>
   <w16cid:commentId w16cid:paraId="06502F76" w16cid:durableId="22091322"/>
+  <w16cid:commentId w16cid:paraId="10CDE9FB" w16cid:durableId="220E1EB7"/>
   <w16cid:commentId w16cid:paraId="2532C4D8" w16cid:durableId="2207A02D"/>
   <w16cid:commentId w16cid:paraId="5645FE68" w16cid:durableId="2207A006"/>
   <w16cid:commentId w16cid:paraId="059011D9" w16cid:durableId="21EBC649"/>

</xml_diff>

<commit_message>
added subset plotting feature
</commit_message>
<xml_diff>
--- a/documents/Full Dissertation Plan.docx
+++ b/documents/Full Dissertation Plan.docx
@@ -5358,6 +5358,7 @@
           <w:lang w:val="en-US"/>
         </w:rPr>
       </w:pPr>
+      <w:commentRangeStart w:id="20"/>
       <w:r>
         <w:rPr>
           <w:rFonts w:ascii="Georgia" w:hAnsi="Georgia"/>
@@ -5365,9 +5366,16 @@
           <w:sz w:val="27"/>
           <w:szCs w:val="27"/>
         </w:rPr>
-        <w:t>Supervised classification schemes are often stymied by the large dimensionality of hyperspectral imagery. Fine resolution spectral bands are often correlated and so represent redundant information. Also, sensor noise such as stripes from bad detectors or atmospheric attenuation may be greater in certain bands and this noise may increase class variance an</w:t>
-      </w:r>
-      <w:commentRangeStart w:id="20"/>
+        <w:t>S</w:t>
+      </w:r>
+      <w:commentRangeEnd w:id="20"/>
+      <w:r>
+        <w:rPr>
+          <w:rStyle w:val="CommentReference"/>
+          <w:lang w:val="de-DE"/>
+        </w:rPr>
+        <w:commentReference w:id="20"/>
+      </w:r>
       <w:r>
         <w:rPr>
           <w:rFonts w:ascii="Georgia" w:hAnsi="Georgia"/>
@@ -5375,15 +5383,25 @@
           <w:sz w:val="27"/>
           <w:szCs w:val="27"/>
         </w:rPr>
+        <w:t>upervised classification schemes are often stymied by the large dimensionality of hyperspectral imagery. Fine resolution spectral bands are often correlated and so represent redundant information. Also, sensor noise such as stripes from bad detectors or atmospheric attenuation may be greater in certain bands and this noise may increase class variance an</w:t>
+      </w:r>
+      <w:commentRangeStart w:id="22"/>
+      <w:r>
+        <w:rPr>
+          <w:rFonts w:ascii="Georgia" w:hAnsi="Georgia"/>
+          <w:color w:val="2E2E2E"/>
+          <w:sz w:val="27"/>
+          <w:szCs w:val="27"/>
+        </w:rPr>
         <w:t xml:space="preserve">d </w:t>
       </w:r>
-      <w:commentRangeEnd w:id="20"/>
+      <w:commentRangeEnd w:id="22"/>
       <w:r>
         <w:rPr>
           <w:rStyle w:val="CommentReference"/>
           <w:lang w:val="de-DE"/>
         </w:rPr>
-        <w:commentReference w:id="20"/>
+        <w:commentReference w:id="22"/>
       </w:r>
       <w:r>
         <w:rPr>
@@ -5455,8 +5473,6 @@
         </w:rPr>
         <w:fldChar w:fldCharType="end"/>
       </w:r>
-      <w:bookmarkStart w:id="21" w:name="_GoBack"/>
-      <w:bookmarkEnd w:id="21"/>
     </w:p>
     <w:p>
       <w:pPr>
@@ -5487,8 +5503,8 @@
           <w:lang w:val="en-US"/>
         </w:rPr>
       </w:pPr>
-      <w:commentRangeStart w:id="22"/>
       <w:commentRangeStart w:id="23"/>
+      <w:commentRangeStart w:id="24"/>
       <w:r>
         <w:rPr>
           <w:rFonts w:ascii="Helvetica" w:hAnsi="Helvetica" w:cstheme="minorHAnsi"/>
@@ -5499,13 +5515,13 @@
         <w:lastRenderedPageBreak/>
         <w:t>Q</w:t>
       </w:r>
-      <w:commentRangeEnd w:id="22"/>
+      <w:commentRangeEnd w:id="23"/>
       <w:r>
         <w:rPr>
           <w:rStyle w:val="CommentReference"/>
           <w:lang w:val="de-DE"/>
         </w:rPr>
-        <w:commentReference w:id="22"/>
+        <w:commentReference w:id="23"/>
       </w:r>
       <w:r>
         <w:rPr>
@@ -5516,13 +5532,13 @@
         </w:rPr>
         <w:t>3</w:t>
       </w:r>
-      <w:commentRangeEnd w:id="23"/>
+      <w:commentRangeEnd w:id="24"/>
       <w:r>
         <w:rPr>
           <w:rStyle w:val="CommentReference"/>
           <w:lang w:val="de-DE"/>
         </w:rPr>
-        <w:commentReference w:id="23"/>
+        <w:commentReference w:id="24"/>
       </w:r>
       <w:r>
         <w:rPr>
@@ -5813,7 +5829,7 @@
         </w:rPr>
         <w:t>ellerhals, 2018</w:t>
       </w:r>
-      <w:commentRangeStart w:id="24"/>
+      <w:commentRangeStart w:id="25"/>
       <w:r>
         <w:rPr>
           <w:rFonts w:ascii="Helvetica" w:hAnsi="Helvetica" w:cstheme="minorHAnsi"/>
@@ -5822,13 +5838,13 @@
         </w:rPr>
         <w:t>).</w:t>
       </w:r>
-      <w:commentRangeEnd w:id="24"/>
+      <w:commentRangeEnd w:id="25"/>
       <w:r>
         <w:rPr>
           <w:rStyle w:val="CommentReference"/>
           <w:lang w:val="de-DE"/>
         </w:rPr>
-        <w:commentReference w:id="24"/>
+        <w:commentReference w:id="25"/>
       </w:r>
     </w:p>
     <w:p>
@@ -5935,7 +5951,7 @@
         </w:rPr>
         <w:t>s via GIS packages</w:t>
       </w:r>
-      <w:commentRangeStart w:id="28"/>
+      <w:commentRangeStart w:id="29"/>
       <w:r>
         <w:rPr>
           <w:rFonts w:ascii="Helvetica" w:hAnsi="Helvetica" w:cstheme="minorHAnsi"/>
@@ -5944,13 +5960,13 @@
         </w:rPr>
         <w:t xml:space="preserve">. </w:t>
       </w:r>
-      <w:commentRangeEnd w:id="28"/>
+      <w:commentRangeEnd w:id="29"/>
       <w:r>
         <w:rPr>
           <w:rStyle w:val="CommentReference"/>
           <w:lang w:val="de-DE"/>
         </w:rPr>
-        <w:commentReference w:id="28"/>
+        <w:commentReference w:id="29"/>
       </w:r>
     </w:p>
     <w:p>
@@ -6045,7 +6061,7 @@
         </w:rPr>
         <w:t xml:space="preserve">he output biodiversity values will then be mapped spatially across </w:t>
       </w:r>
-      <w:commentRangeStart w:id="32"/>
+      <w:commentRangeStart w:id="33"/>
       <w:proofErr w:type="spellStart"/>
       <w:r>
         <w:rPr>
@@ -6056,16 +6072,16 @@
         </w:rPr>
         <w:t>Qikiqtaruk</w:t>
       </w:r>
-      <w:commentRangeEnd w:id="32"/>
+      <w:commentRangeEnd w:id="33"/>
       <w:proofErr w:type="spellEnd"/>
       <w:r>
         <w:rPr>
           <w:rStyle w:val="CommentReference"/>
           <w:lang w:val="de-DE"/>
         </w:rPr>
-        <w:commentReference w:id="32"/>
-      </w:r>
-      <w:commentRangeStart w:id="33"/>
+        <w:commentReference w:id="33"/>
+      </w:r>
+      <w:commentRangeStart w:id="34"/>
       <w:r>
         <w:rPr>
           <w:rFonts w:ascii="Helvetica" w:hAnsi="Helvetica" w:cstheme="minorHAnsi"/>
@@ -6075,22 +6091,22 @@
         </w:rPr>
         <w:t xml:space="preserve">. </w:t>
       </w:r>
-      <w:commentRangeEnd w:id="33"/>
+      <w:commentRangeEnd w:id="34"/>
       <w:r>
         <w:rPr>
           <w:rStyle w:val="CommentReference"/>
           <w:lang w:val="de-DE"/>
         </w:rPr>
-        <w:commentReference w:id="33"/>
-      </w:r>
-      <w:commentRangeStart w:id="34"/>
-      <w:commentRangeEnd w:id="34"/>
+        <w:commentReference w:id="34"/>
+      </w:r>
+      <w:commentRangeStart w:id="35"/>
+      <w:commentRangeEnd w:id="35"/>
       <w:r>
         <w:rPr>
           <w:rStyle w:val="CommentReference"/>
           <w:lang w:val="de-DE"/>
         </w:rPr>
-        <w:commentReference w:id="34"/>
+        <w:commentReference w:id="35"/>
       </w:r>
     </w:p>
     <w:p>
@@ -8573,7 +8589,68 @@
       </w:pPr>
     </w:p>
   </w:comment>
-  <w:comment w:id="20" w:author="SCHNEIDEREIT Shawn" w:date="2020-03-07T13:23:00Z" w:initials="SS">
+  <w:comment w:id="20" w:author="SCHNEIDEREIT Shawn" w:date="2020-03-09T16:30:00Z" w:initials="SS">
+    <w:p>
+      <w:pPr>
+        <w:pStyle w:val="CommentText"/>
+      </w:pPr>
+      <w:r>
+        <w:rPr>
+          <w:rStyle w:val="CommentReference"/>
+        </w:rPr>
+        <w:annotationRef/>
+      </w:r>
+      <w:bookmarkStart w:id="21" w:name="_GoBack"/>
+      <w:r>
+        <w:rPr>
+          <w:noProof/>
+        </w:rPr>
+        <w:drawing>
+          <wp:inline distT="0" distB="0" distL="0" distR="0" wp14:anchorId="348C525C" wp14:editId="32A2CB39">
+            <wp:extent cx="4699000" cy="2451100"/>
+            <wp:effectExtent l="0" t="0" r="0" b="0"/>
+            <wp:docPr id="7" name="Picture 7" descr="A screenshot of a cell phone&#10;&#10;Description automatically generated"/>
+            <wp:cNvGraphicFramePr>
+              <a:graphicFrameLocks xmlns:a="http://schemas.openxmlformats.org/drawingml/2006/main" noChangeAspect="1"/>
+            </wp:cNvGraphicFramePr>
+            <a:graphic xmlns:a="http://schemas.openxmlformats.org/drawingml/2006/main">
+              <a:graphicData uri="http://schemas.openxmlformats.org/drawingml/2006/picture">
+                <pic:pic xmlns:pic="http://schemas.openxmlformats.org/drawingml/2006/picture">
+                  <pic:nvPicPr>
+                    <pic:cNvPr id="7" name="Screenshot 2020-03-09 at 16.29.25.png"/>
+                    <pic:cNvPicPr/>
+                  </pic:nvPicPr>
+                  <pic:blipFill>
+                    <a:blip r:embed="rId1">
+                      <a:extLst>
+                        <a:ext uri="{28A0092B-C50C-407E-A947-70E740481C1C}">
+                          <a14:useLocalDpi xmlns:a14="http://schemas.microsoft.com/office/drawing/2010/main" val="0"/>
+                        </a:ext>
+                      </a:extLst>
+                    </a:blip>
+                    <a:stretch>
+                      <a:fillRect/>
+                    </a:stretch>
+                  </pic:blipFill>
+                  <pic:spPr>
+                    <a:xfrm>
+                      <a:off x="0" y="0"/>
+                      <a:ext cx="4699000" cy="2451100"/>
+                    </a:xfrm>
+                    <a:prstGeom prst="rect">
+                      <a:avLst/>
+                    </a:prstGeom>
+                  </pic:spPr>
+                </pic:pic>
+              </a:graphicData>
+            </a:graphic>
+          </wp:inline>
+        </w:drawing>
+      </w:r>
+      <w:bookmarkEnd w:id="21"/>
+    </w:p>
+  </w:comment>
+  <w:comment w:id="22" w:author="SCHNEIDEREIT Shawn" w:date="2020-03-07T13:23:00Z" w:initials="SS">
     <w:p>
       <w:pPr>
         <w:pStyle w:val="NormalWeb"/>
@@ -8693,7 +8770,7 @@
       </w:pPr>
     </w:p>
   </w:comment>
-  <w:comment w:id="22" w:author="SCHNEIDEREIT Shawn" w:date="2020-03-02T15:09:00Z" w:initials="SS">
+  <w:comment w:id="23" w:author="SCHNEIDEREIT Shawn" w:date="2020-03-02T15:09:00Z" w:initials="SS">
     <w:p>
       <w:pPr>
         <w:pStyle w:val="CommentText"/>
@@ -8729,7 +8806,7 @@
       <w:proofErr w:type="spellEnd"/>
     </w:p>
   </w:comment>
-  <w:comment w:id="23" w:author="SCHNEIDEREIT Shawn" w:date="2020-03-02T15:08:00Z" w:initials="SS">
+  <w:comment w:id="24" w:author="SCHNEIDEREIT Shawn" w:date="2020-03-02T15:08:00Z" w:initials="SS">
     <w:p>
       <w:pPr>
         <w:pStyle w:val="CommentText"/>
@@ -8760,7 +8837,7 @@
                     <pic:cNvPicPr/>
                   </pic:nvPicPr>
                   <pic:blipFill>
-                    <a:blip r:embed="rId1">
+                    <a:blip r:embed="rId2">
                       <a:extLst>
                         <a:ext uri="{28A0092B-C50C-407E-A947-70E740481C1C}">
                           <a14:useLocalDpi xmlns:a14="http://schemas.microsoft.com/office/drawing/2010/main" val="0"/>
@@ -8788,7 +8865,7 @@
       </w:r>
     </w:p>
   </w:comment>
-  <w:comment w:id="24" w:author="SCHNEIDEREIT Shawn" w:date="2020-02-10T12:08:00Z" w:initials="SS">
+  <w:comment w:id="25" w:author="SCHNEIDEREIT Shawn" w:date="2020-02-10T12:08:00Z" w:initials="SS">
     <w:p>
       <w:pPr>
         <w:pStyle w:val="CommentText"/>
@@ -8845,7 +8922,7 @@
         </w:rPr>
         <w:t>(</w:t>
       </w:r>
-      <w:bookmarkStart w:id="25" w:name="bbb0175"/>
+      <w:bookmarkStart w:id="26" w:name="bbb0175"/>
       <w:r>
         <w:fldChar w:fldCharType="begin"/>
       </w:r>
@@ -8869,7 +8946,7 @@
       <w:r>
         <w:fldChar w:fldCharType="end"/>
       </w:r>
-      <w:bookmarkEnd w:id="25"/>
+      <w:bookmarkEnd w:id="26"/>
       <w:r>
         <w:rPr>
           <w:rFonts w:ascii="Georgia" w:hAnsi="Georgia"/>
@@ -8889,7 +8966,7 @@
         </w:rPr>
         <w:t> </w:t>
       </w:r>
-      <w:bookmarkStart w:id="26" w:name="bbb0270"/>
+      <w:bookmarkStart w:id="27" w:name="bbb0270"/>
       <w:r>
         <w:fldChar w:fldCharType="begin"/>
       </w:r>
@@ -8913,7 +8990,7 @@
       <w:r>
         <w:fldChar w:fldCharType="end"/>
       </w:r>
-      <w:bookmarkEnd w:id="26"/>
+      <w:bookmarkEnd w:id="27"/>
       <w:r>
         <w:rPr>
           <w:rFonts w:ascii="Georgia" w:hAnsi="Georgia"/>
@@ -8992,7 +9069,7 @@
         </w:rPr>
         <w:t>with moderate to coarse spatial resolutions, where the pixel size exceeds that of individual plant canopies. However, fusion of hyperspectral data with high spatial resolution multispectral data can provide the capability to extract soil background information (</w:t>
       </w:r>
-      <w:bookmarkStart w:id="27" w:name="bbb0400"/>
+      <w:bookmarkStart w:id="28" w:name="bbb0400"/>
       <w:r>
         <w:fldChar w:fldCharType="begin"/>
       </w:r>
@@ -9016,7 +9093,7 @@
       <w:r>
         <w:fldChar w:fldCharType="end"/>
       </w:r>
-      <w:bookmarkEnd w:id="27"/>
+      <w:bookmarkEnd w:id="28"/>
       <w:r>
         <w:rPr>
           <w:rFonts w:ascii="Georgia" w:hAnsi="Georgia"/>
@@ -9068,7 +9145,7 @@
       </w:pPr>
     </w:p>
   </w:comment>
-  <w:comment w:id="28" w:author="SCHNEIDEREIT Shawn" w:date="2020-02-10T12:11:00Z" w:initials="SS">
+  <w:comment w:id="29" w:author="SCHNEIDEREIT Shawn" w:date="2020-02-10T12:11:00Z" w:initials="SS">
     <w:p>
       <w:pPr>
         <w:pStyle w:val="CommentText"/>
@@ -9160,7 +9237,7 @@
         </w:rPr>
         <w:t>The relative contribution of bands in the visible range (~ 427–700 nm) was greater than in the NIR range (~ 700–914 nm). The visible region of the spectrum is affected by leaf pigments, suggesting that leaf pigments influence spectral diversity. However, at a coarser spatial resolution (airborne data with spatial resolution of 0.75 m), the informative regions of the spectrum for estimating species richness varied significantly (</w:t>
       </w:r>
-      <w:bookmarkStart w:id="29" w:name="bf0055"/>
+      <w:bookmarkStart w:id="30" w:name="bf0055"/>
       <w:r>
         <w:fldChar w:fldCharType="begin"/>
       </w:r>
@@ -9184,7 +9261,7 @@
       <w:r>
         <w:fldChar w:fldCharType="end"/>
       </w:r>
-      <w:bookmarkEnd w:id="29"/>
+      <w:bookmarkEnd w:id="30"/>
       <w:r>
         <w:rPr>
           <w:rFonts w:ascii="Georgia" w:hAnsi="Georgia"/>
@@ -9204,7 +9281,7 @@
         </w:rPr>
         <w:t> </w:t>
       </w:r>
-      <w:bookmarkStart w:id="30" w:name="bf0060"/>
+      <w:bookmarkStart w:id="31" w:name="bf0060"/>
       <w:r>
         <w:fldChar w:fldCharType="begin"/>
       </w:r>
@@ -9228,7 +9305,7 @@
       <w:r>
         <w:fldChar w:fldCharType="end"/>
       </w:r>
-      <w:bookmarkEnd w:id="30"/>
+      <w:bookmarkEnd w:id="31"/>
       <w:r>
         <w:rPr>
           <w:rFonts w:ascii="Georgia" w:hAnsi="Georgia"/>
@@ -9238,7 +9315,7 @@
         </w:rPr>
         <w:t>), and the visible region had little contribution to spectral diversity. This varying contribution of visible and NIR regions to spectral diversity can be attributed to the size of the phenomenon being observed at different scales. While leaf traits dominate the spectral response at high spatial resolution (i.e. small pixel size), at low spatial resolutions, the major contribution is from the canopy structure (</w:t>
       </w:r>
-      <w:bookmarkStart w:id="31" w:name="bbb0385"/>
+      <w:bookmarkStart w:id="32" w:name="bbb0385"/>
       <w:r>
         <w:fldChar w:fldCharType="begin"/>
       </w:r>
@@ -9262,7 +9339,7 @@
       <w:r>
         <w:fldChar w:fldCharType="end"/>
       </w:r>
-      <w:bookmarkEnd w:id="31"/>
+      <w:bookmarkEnd w:id="32"/>
       <w:r>
         <w:rPr>
           <w:rFonts w:ascii="Georgia" w:hAnsi="Georgia"/>
@@ -9284,7 +9361,7 @@
       </w:r>
     </w:p>
   </w:comment>
-  <w:comment w:id="32" w:author="SCHNEIDEREIT Shawn" w:date="2020-02-09T10:28:00Z" w:initials="SS">
+  <w:comment w:id="33" w:author="SCHNEIDEREIT Shawn" w:date="2020-02-09T10:28:00Z" w:initials="SS">
     <w:p>
       <w:pPr>
         <w:pStyle w:val="NormalWeb"/>
@@ -9406,7 +9483,7 @@
       </w:pPr>
     </w:p>
   </w:comment>
-  <w:comment w:id="33" w:author="SCHNEIDEREIT Shawn" w:date="2020-02-09T10:26:00Z" w:initials="SS">
+  <w:comment w:id="34" w:author="SCHNEIDEREIT Shawn" w:date="2020-02-09T10:26:00Z" w:initials="SS">
     <w:p>
       <w:pPr>
         <w:pStyle w:val="CommentText"/>
@@ -9538,7 +9615,7 @@
       </w:r>
     </w:p>
   </w:comment>
-  <w:comment w:id="34" w:author="SCHNEIDEREIT Shawn" w:date="2020-02-10T12:13:00Z" w:initials="SS">
+  <w:comment w:id="35" w:author="SCHNEIDEREIT Shawn" w:date="2020-02-10T12:13:00Z" w:initials="SS">
     <w:p>
       <w:pPr>
         <w:rPr>
@@ -9638,7 +9715,7 @@
         </w:rPr>
         <w:t> </w:t>
       </w:r>
-      <w:hyperlink r:id="rId2" w:tooltip="Learn more about Reflected Wave from ScienceDirect's AI-generated Topic Pages" w:history="1">
+      <w:hyperlink r:id="rId3" w:tooltip="Learn more about Reflected Wave from ScienceDirect's AI-generated Topic Pages" w:history="1">
         <w:r>
           <w:rPr>
             <w:rStyle w:val="Hyperlink"/>
@@ -9679,7 +9756,7 @@
         </w:rPr>
         <w:t> </w:t>
       </w:r>
-      <w:hyperlink r:id="rId3" w:tooltip="Learn more about Biochemistry from ScienceDirect's AI-generated Topic Pages" w:history="1">
+      <w:hyperlink r:id="rId4" w:tooltip="Learn more about Biochemistry from ScienceDirect's AI-generated Topic Pages" w:history="1">
         <w:r>
           <w:rPr>
             <w:rStyle w:val="Hyperlink"/>
@@ -9710,7 +9787,7 @@
         </w:rPr>
         <w:t> </w:t>
       </w:r>
-      <w:hyperlink r:id="rId4" w:tooltip="Learn more about Phenology from ScienceDirect's AI-generated Topic Pages" w:history="1">
+      <w:hyperlink r:id="rId5" w:tooltip="Learn more about Phenology from ScienceDirect's AI-generated Topic Pages" w:history="1">
         <w:r>
           <w:rPr>
             <w:rStyle w:val="Hyperlink"/>
@@ -9750,7 +9827,7 @@
         </w:rPr>
         <w:t>(</w:t>
       </w:r>
-      <w:bookmarkStart w:id="35" w:name="bbb0060"/>
+      <w:bookmarkStart w:id="36" w:name="bbb0060"/>
       <w:r>
         <w:fldChar w:fldCharType="begin"/>
       </w:r>
@@ -9773,7 +9850,7 @@
       <w:r>
         <w:fldChar w:fldCharType="end"/>
       </w:r>
-      <w:bookmarkEnd w:id="35"/>
+      <w:bookmarkEnd w:id="36"/>
       <w:r>
         <w:rPr>
           <w:rFonts w:ascii="Georgia" w:hAnsi="Georgia"/>
@@ -9793,7 +9870,7 @@
         </w:rPr>
         <w:t> </w:t>
       </w:r>
-      <w:bookmarkStart w:id="36" w:name="bbb0110"/>
+      <w:bookmarkStart w:id="37" w:name="bbb0110"/>
       <w:r>
         <w:fldChar w:fldCharType="begin"/>
       </w:r>
@@ -9816,7 +9893,7 @@
       <w:r>
         <w:fldChar w:fldCharType="end"/>
       </w:r>
-      <w:bookmarkEnd w:id="36"/>
+      <w:bookmarkEnd w:id="37"/>
       <w:r>
         <w:rPr>
           <w:rFonts w:ascii="Georgia" w:hAnsi="Georgia"/>
@@ -9836,7 +9913,7 @@
         </w:rPr>
         <w:t> </w:t>
       </w:r>
-      <w:bookmarkStart w:id="37" w:name="bbb0115"/>
+      <w:bookmarkStart w:id="38" w:name="bbb0115"/>
       <w:r>
         <w:fldChar w:fldCharType="begin"/>
       </w:r>
@@ -9859,7 +9936,7 @@
       <w:r>
         <w:fldChar w:fldCharType="end"/>
       </w:r>
-      <w:bookmarkEnd w:id="37"/>
+      <w:bookmarkEnd w:id="38"/>
       <w:r>
         <w:rPr>
           <w:rFonts w:ascii="Georgia" w:hAnsi="Georgia"/>
@@ -9879,7 +9956,7 @@
         </w:rPr>
         <w:t> </w:t>
       </w:r>
-      <w:bookmarkStart w:id="38" w:name="bbb0140"/>
+      <w:bookmarkStart w:id="39" w:name="bbb0140"/>
       <w:r>
         <w:fldChar w:fldCharType="begin"/>
       </w:r>
@@ -9902,7 +9979,7 @@
       <w:r>
         <w:fldChar w:fldCharType="end"/>
       </w:r>
-      <w:bookmarkEnd w:id="38"/>
+      <w:bookmarkEnd w:id="39"/>
       <w:r>
         <w:rPr>
           <w:rFonts w:ascii="Georgia" w:hAnsi="Georgia"/>
@@ -9922,7 +9999,7 @@
         </w:rPr>
         <w:t> </w:t>
       </w:r>
-      <w:bookmarkStart w:id="39" w:name="bbb0285"/>
+      <w:bookmarkStart w:id="40" w:name="bbb0285"/>
       <w:r>
         <w:fldChar w:fldCharType="begin"/>
       </w:r>
@@ -9945,7 +10022,7 @@
       <w:r>
         <w:fldChar w:fldCharType="end"/>
       </w:r>
-      <w:bookmarkEnd w:id="39"/>
+      <w:bookmarkEnd w:id="40"/>
       <w:r>
         <w:rPr>
           <w:rFonts w:ascii="Georgia" w:hAnsi="Georgia"/>
@@ -9965,7 +10042,7 @@
         </w:rPr>
         <w:t> </w:t>
       </w:r>
-      <w:hyperlink r:id="rId5" w:tooltip="Learn more about Temporal Resolution from ScienceDirect's AI-generated Topic Pages" w:history="1">
+      <w:hyperlink r:id="rId6" w:tooltip="Learn more about Temporal Resolution from ScienceDirect's AI-generated Topic Pages" w:history="1">
         <w:r>
           <w:rPr>
             <w:rStyle w:val="Hyperlink"/>
@@ -10006,7 +10083,7 @@
         </w:rPr>
         <w:t> </w:t>
       </w:r>
-      <w:hyperlink r:id="rId6" w:tooltip="Learn more about Multisensor Fusion from ScienceDirect's AI-generated Topic Pages" w:history="1">
+      <w:hyperlink r:id="rId7" w:tooltip="Learn more about Multisensor Fusion from ScienceDirect's AI-generated Topic Pages" w:history="1">
         <w:r>
           <w:rPr>
             <w:rStyle w:val="Hyperlink"/>
@@ -10037,7 +10114,7 @@
         </w:rPr>
         <w:t>at different scales (</w:t>
       </w:r>
-      <w:bookmarkStart w:id="40" w:name="bbb0180"/>
+      <w:bookmarkStart w:id="41" w:name="bbb0180"/>
       <w:r>
         <w:fldChar w:fldCharType="begin"/>
       </w:r>
@@ -10060,7 +10137,7 @@
       <w:r>
         <w:fldChar w:fldCharType="end"/>
       </w:r>
-      <w:bookmarkEnd w:id="40"/>
+      <w:bookmarkEnd w:id="41"/>
       <w:r>
         <w:rPr>
           <w:rFonts w:ascii="Georgia" w:hAnsi="Georgia"/>
@@ -10080,7 +10157,7 @@
         </w:rPr>
         <w:t> </w:t>
       </w:r>
-      <w:bookmarkStart w:id="41" w:name="bbb0365"/>
+      <w:bookmarkStart w:id="42" w:name="bbb0365"/>
       <w:r>
         <w:fldChar w:fldCharType="begin"/>
       </w:r>
@@ -10103,7 +10180,7 @@
       <w:r>
         <w:fldChar w:fldCharType="end"/>
       </w:r>
-      <w:bookmarkEnd w:id="41"/>
+      <w:bookmarkEnd w:id="42"/>
       <w:r>
         <w:rPr>
           <w:rFonts w:ascii="Georgia" w:hAnsi="Georgia"/>
@@ -10144,6 +10221,7 @@
   <w15:commentEx w15:paraId="37150C81" w15:done="0"/>
   <w15:commentEx w15:paraId="05FCC8BB" w15:done="0"/>
   <w15:commentEx w15:paraId="06502F76" w15:done="0"/>
+  <w15:commentEx w15:paraId="112FFD1D" w15:done="0"/>
   <w15:commentEx w15:paraId="10CDE9FB" w15:done="0"/>
   <w15:commentEx w15:paraId="2532C4D8" w15:done="0"/>
   <w15:commentEx w15:paraId="5645FE68" w15:done="0"/>
@@ -10173,6 +10251,7 @@
   <w16cid:commentId w16cid:paraId="37150C81" w16cid:durableId="2208E3E9"/>
   <w16cid:commentId w16cid:paraId="05FCC8BB" w16cid:durableId="2209046E"/>
   <w16cid:commentId w16cid:paraId="06502F76" w16cid:durableId="22091322"/>
+  <w16cid:commentId w16cid:paraId="112FFD1D" w16cid:durableId="2210EDAB"/>
   <w16cid:commentId w16cid:paraId="10CDE9FB" w16cid:durableId="220E1EB7"/>
   <w16cid:commentId w16cid:paraId="2532C4D8" w16cid:durableId="2207A02D"/>
   <w16cid:commentId w16cid:paraId="5645FE68" w16cid:durableId="2207A006"/>

</xml_diff>

<commit_message>
updated figures to share with Gergana and Isla
</commit_message>
<xml_diff>
--- a/documents/Full Dissertation Plan.docx
+++ b/documents/Full Dissertation Plan.docx
@@ -4094,7 +4094,30 @@
           <w:rFonts w:ascii="Helvetica" w:hAnsi="Helvetica" w:cstheme="minorHAnsi"/>
           <w:lang w:val="en-GB"/>
         </w:rPr>
-        <w:t xml:space="preserve"> can be answered using data obtained at a plot-scale or plane-scale.</w:t>
+        <w:t xml:space="preserve"> can be answered using data obtained at a </w:t>
+      </w:r>
+      <w:commentRangeStart w:id="16"/>
+      <w:r>
+        <w:rPr>
+          <w:rFonts w:ascii="Helvetica" w:hAnsi="Helvetica" w:cstheme="minorHAnsi"/>
+          <w:lang w:val="en-GB"/>
+        </w:rPr>
+        <w:t xml:space="preserve">plot-scale </w:t>
+      </w:r>
+      <w:commentRangeEnd w:id="16"/>
+      <w:r>
+        <w:rPr>
+          <w:rStyle w:val="CommentReference"/>
+          <w:lang w:val="de-DE"/>
+        </w:rPr>
+        <w:commentReference w:id="16"/>
+      </w:r>
+      <w:r>
+        <w:rPr>
+          <w:rFonts w:ascii="Helvetica" w:hAnsi="Helvetica" w:cstheme="minorHAnsi"/>
+          <w:lang w:val="en-GB"/>
+        </w:rPr>
+        <w:t>or plane-scale.</w:t>
       </w:r>
       <w:r>
         <w:rPr>
@@ -4514,7 +4537,7 @@
           <w:lang w:val="en-GB"/>
         </w:rPr>
       </w:pPr>
-      <w:commentRangeStart w:id="16"/>
+      <w:commentRangeStart w:id="18"/>
       <w:r>
         <w:rPr>
           <w:rFonts w:ascii="Helvetica" w:hAnsi="Helvetica" w:cstheme="minorHAnsi"/>
@@ -4524,13 +4547,13 @@
         </w:rPr>
         <w:t xml:space="preserve">Canopy cover and structure </w:t>
       </w:r>
-      <w:commentRangeEnd w:id="16"/>
+      <w:commentRangeEnd w:id="18"/>
       <w:r>
         <w:rPr>
           <w:rStyle w:val="CommentReference"/>
           <w:lang w:val="de-DE"/>
         </w:rPr>
-        <w:commentReference w:id="16"/>
+        <w:commentReference w:id="18"/>
       </w:r>
       <w:r>
         <w:rPr>
@@ -4976,7 +4999,7 @@
           <w:lang w:val="en-GB"/>
         </w:rPr>
       </w:pPr>
-      <w:commentRangeStart w:id="17"/>
+      <w:commentRangeStart w:id="19"/>
       <w:r>
         <w:rPr>
           <w:rFonts w:ascii="Helvetica" w:eastAsiaTheme="minorHAnsi" w:hAnsi="Helvetica" w:cstheme="minorHAnsi"/>
@@ -4984,13 +5007,13 @@
         </w:rPr>
         <w:t>If feasible</w:t>
       </w:r>
-      <w:commentRangeEnd w:id="17"/>
+      <w:commentRangeEnd w:id="19"/>
       <w:r>
         <w:rPr>
           <w:rStyle w:val="CommentReference"/>
           <w:lang w:val="de-DE"/>
         </w:rPr>
-        <w:commentReference w:id="17"/>
+        <w:commentReference w:id="19"/>
       </w:r>
       <w:r>
         <w:rPr>
@@ -4999,7 +5022,7 @@
         </w:rPr>
         <w:t xml:space="preserve">, </w:t>
       </w:r>
-      <w:commentRangeStart w:id="18"/>
+      <w:commentRangeStart w:id="20"/>
       <w:r>
         <w:rPr>
           <w:rFonts w:ascii="Helvetica" w:eastAsiaTheme="minorHAnsi" w:hAnsi="Helvetica" w:cstheme="minorHAnsi"/>
@@ -5007,13 +5030,13 @@
         </w:rPr>
         <w:t xml:space="preserve">I may </w:t>
       </w:r>
-      <w:commentRangeEnd w:id="18"/>
+      <w:commentRangeEnd w:id="20"/>
       <w:r>
         <w:rPr>
           <w:rStyle w:val="CommentReference"/>
           <w:lang w:val="de-DE"/>
         </w:rPr>
-        <w:commentReference w:id="18"/>
+        <w:commentReference w:id="20"/>
       </w:r>
       <w:r>
         <w:rPr>
@@ -5290,7 +5313,7 @@
           <w:lang w:val="en-GB"/>
         </w:rPr>
       </w:pPr>
-      <w:commentRangeStart w:id="19"/>
+      <w:commentRangeStart w:id="21"/>
       <w:r>
         <w:rPr>
           <w:rFonts w:ascii="Helvetica" w:eastAsiaTheme="minorHAnsi" w:hAnsi="Helvetica" w:cstheme="minorHAnsi"/>
@@ -5343,22 +5366,22 @@
           </wp:inline>
         </w:drawing>
       </w:r>
-      <w:commentRangeEnd w:id="19"/>
+      <w:commentRangeEnd w:id="21"/>
       <w:r>
         <w:rPr>
           <w:rStyle w:val="CommentReference"/>
           <w:lang w:val="de-DE"/>
         </w:rPr>
-        <w:commentReference w:id="19"/>
-      </w:r>
-    </w:p>
-    <w:p>
-      <w:pPr>
-        <w:rPr>
-          <w:lang w:val="en-US"/>
-        </w:rPr>
-      </w:pPr>
-      <w:commentRangeStart w:id="20"/>
+        <w:commentReference w:id="21"/>
+      </w:r>
+    </w:p>
+    <w:p>
+      <w:pPr>
+        <w:rPr>
+          <w:lang w:val="en-US"/>
+        </w:rPr>
+      </w:pPr>
+      <w:commentRangeStart w:id="22"/>
       <w:r>
         <w:rPr>
           <w:rFonts w:ascii="Georgia" w:hAnsi="Georgia"/>
@@ -5368,13 +5391,13 @@
         </w:rPr>
         <w:t>S</w:t>
       </w:r>
-      <w:commentRangeEnd w:id="20"/>
+      <w:commentRangeEnd w:id="22"/>
       <w:r>
         <w:rPr>
           <w:rStyle w:val="CommentReference"/>
           <w:lang w:val="de-DE"/>
         </w:rPr>
-        <w:commentReference w:id="20"/>
+        <w:commentReference w:id="22"/>
       </w:r>
       <w:r>
         <w:rPr>
@@ -5385,7 +5408,7 @@
         </w:rPr>
         <w:t>upervised classification schemes are often stymied by the large dimensionality of hyperspectral imagery. Fine resolution spectral bands are often correlated and so represent redundant information. Also, sensor noise such as stripes from bad detectors or atmospheric attenuation may be greater in certain bands and this noise may increase class variance an</w:t>
       </w:r>
-      <w:commentRangeStart w:id="22"/>
+      <w:commentRangeStart w:id="23"/>
       <w:r>
         <w:rPr>
           <w:rFonts w:ascii="Georgia" w:hAnsi="Georgia"/>
@@ -5395,13 +5418,13 @@
         </w:rPr>
         <w:t xml:space="preserve">d </w:t>
       </w:r>
-      <w:commentRangeEnd w:id="22"/>
+      <w:commentRangeEnd w:id="23"/>
       <w:r>
         <w:rPr>
           <w:rStyle w:val="CommentReference"/>
           <w:lang w:val="de-DE"/>
         </w:rPr>
-        <w:commentReference w:id="22"/>
+        <w:commentReference w:id="23"/>
       </w:r>
       <w:r>
         <w:rPr>
@@ -5503,8 +5526,8 @@
           <w:lang w:val="en-US"/>
         </w:rPr>
       </w:pPr>
-      <w:commentRangeStart w:id="23"/>
       <w:commentRangeStart w:id="24"/>
+      <w:commentRangeStart w:id="25"/>
       <w:r>
         <w:rPr>
           <w:rFonts w:ascii="Helvetica" w:hAnsi="Helvetica" w:cstheme="minorHAnsi"/>
@@ -5515,13 +5538,13 @@
         <w:lastRenderedPageBreak/>
         <w:t>Q</w:t>
       </w:r>
-      <w:commentRangeEnd w:id="23"/>
+      <w:commentRangeEnd w:id="24"/>
       <w:r>
         <w:rPr>
           <w:rStyle w:val="CommentReference"/>
           <w:lang w:val="de-DE"/>
         </w:rPr>
-        <w:commentReference w:id="23"/>
+        <w:commentReference w:id="24"/>
       </w:r>
       <w:r>
         <w:rPr>
@@ -5532,13 +5555,13 @@
         </w:rPr>
         <w:t>3</w:t>
       </w:r>
-      <w:commentRangeEnd w:id="24"/>
+      <w:commentRangeEnd w:id="25"/>
       <w:r>
         <w:rPr>
           <w:rStyle w:val="CommentReference"/>
           <w:lang w:val="de-DE"/>
         </w:rPr>
-        <w:commentReference w:id="24"/>
+        <w:commentReference w:id="25"/>
       </w:r>
       <w:r>
         <w:rPr>
@@ -5829,7 +5852,7 @@
         </w:rPr>
         <w:t>ellerhals, 2018</w:t>
       </w:r>
-      <w:commentRangeStart w:id="25"/>
+      <w:commentRangeStart w:id="26"/>
       <w:r>
         <w:rPr>
           <w:rFonts w:ascii="Helvetica" w:hAnsi="Helvetica" w:cstheme="minorHAnsi"/>
@@ -5838,13 +5861,13 @@
         </w:rPr>
         <w:t>).</w:t>
       </w:r>
-      <w:commentRangeEnd w:id="25"/>
+      <w:commentRangeEnd w:id="26"/>
       <w:r>
         <w:rPr>
           <w:rStyle w:val="CommentReference"/>
           <w:lang w:val="de-DE"/>
         </w:rPr>
-        <w:commentReference w:id="25"/>
+        <w:commentReference w:id="26"/>
       </w:r>
     </w:p>
     <w:p>
@@ -5951,7 +5974,7 @@
         </w:rPr>
         <w:t>s via GIS packages</w:t>
       </w:r>
-      <w:commentRangeStart w:id="29"/>
+      <w:commentRangeStart w:id="30"/>
       <w:r>
         <w:rPr>
           <w:rFonts w:ascii="Helvetica" w:hAnsi="Helvetica" w:cstheme="minorHAnsi"/>
@@ -5960,13 +5983,13 @@
         </w:rPr>
         <w:t xml:space="preserve">. </w:t>
       </w:r>
-      <w:commentRangeEnd w:id="29"/>
+      <w:commentRangeEnd w:id="30"/>
       <w:r>
         <w:rPr>
           <w:rStyle w:val="CommentReference"/>
           <w:lang w:val="de-DE"/>
         </w:rPr>
-        <w:commentReference w:id="29"/>
+        <w:commentReference w:id="30"/>
       </w:r>
     </w:p>
     <w:p>
@@ -6061,7 +6084,7 @@
         </w:rPr>
         <w:t xml:space="preserve">he output biodiversity values will then be mapped spatially across </w:t>
       </w:r>
-      <w:commentRangeStart w:id="33"/>
+      <w:commentRangeStart w:id="34"/>
       <w:proofErr w:type="spellStart"/>
       <w:r>
         <w:rPr>
@@ -6072,16 +6095,16 @@
         </w:rPr>
         <w:t>Qikiqtaruk</w:t>
       </w:r>
-      <w:commentRangeEnd w:id="33"/>
+      <w:commentRangeEnd w:id="34"/>
       <w:proofErr w:type="spellEnd"/>
       <w:r>
         <w:rPr>
           <w:rStyle w:val="CommentReference"/>
           <w:lang w:val="de-DE"/>
         </w:rPr>
-        <w:commentReference w:id="33"/>
-      </w:r>
-      <w:commentRangeStart w:id="34"/>
+        <w:commentReference w:id="34"/>
+      </w:r>
+      <w:commentRangeStart w:id="35"/>
       <w:r>
         <w:rPr>
           <w:rFonts w:ascii="Helvetica" w:hAnsi="Helvetica" w:cstheme="minorHAnsi"/>
@@ -6091,22 +6114,22 @@
         </w:rPr>
         <w:t xml:space="preserve">. </w:t>
       </w:r>
-      <w:commentRangeEnd w:id="34"/>
+      <w:commentRangeEnd w:id="35"/>
       <w:r>
         <w:rPr>
           <w:rStyle w:val="CommentReference"/>
           <w:lang w:val="de-DE"/>
         </w:rPr>
-        <w:commentReference w:id="34"/>
-      </w:r>
-      <w:commentRangeStart w:id="35"/>
-      <w:commentRangeEnd w:id="35"/>
+        <w:commentReference w:id="35"/>
+      </w:r>
+      <w:commentRangeStart w:id="36"/>
+      <w:commentRangeEnd w:id="36"/>
       <w:r>
         <w:rPr>
           <w:rStyle w:val="CommentReference"/>
           <w:lang w:val="de-DE"/>
         </w:rPr>
-        <w:commentReference w:id="35"/>
+        <w:commentReference w:id="36"/>
       </w:r>
     </w:p>
     <w:p>
@@ -8131,7 +8154,74 @@
       </w:pPr>
     </w:p>
   </w:comment>
-  <w:comment w:id="16" w:author="SCHNEIDEREIT Shawn" w:date="2020-02-13T08:59:00Z" w:initials="SS">
+  <w:comment w:id="16" w:author="SCHNEIDEREIT Shawn" w:date="2020-03-12T10:15:00Z" w:initials="SS">
+    <w:p>
+      <w:pPr>
+        <w:pStyle w:val="CommentText"/>
+        <w:rPr>
+          <w:lang w:val="en-US"/>
+        </w:rPr>
+      </w:pPr>
+      <w:r>
+        <w:rPr>
+          <w:rStyle w:val="CommentReference"/>
+        </w:rPr>
+        <w:annotationRef/>
+      </w:r>
+      <w:r>
+        <w:rPr>
+          <w:lang w:val="en-US"/>
+        </w:rPr>
+        <w:t>Add section on</w:t>
+      </w:r>
+      <w:r>
+        <w:rPr>
+          <w:lang w:val="en-US"/>
+        </w:rPr>
+        <w:t xml:space="preserve"> spectral processing:</w:t>
+      </w:r>
+    </w:p>
+    <w:p>
+      <w:pPr>
+        <w:pStyle w:val="CommentText"/>
+        <w:rPr>
+          <w:lang w:val="en-US"/>
+        </w:rPr>
+      </w:pPr>
+    </w:p>
+    <w:p>
+      <w:pPr>
+        <w:pStyle w:val="NormalWeb"/>
+      </w:pPr>
+      <w:r>
+        <w:rPr>
+          <w:rFonts w:ascii="URWPalladioL" w:hAnsi="URWPalladioL"/>
+          <w:sz w:val="20"/>
+          <w:szCs w:val="20"/>
+        </w:rPr>
+        <w:t xml:space="preserve">All spectra were evaluated visibly for potentially bad data. Outliers were removed from the dataset in an effort to achieve a more diagnostic spectral signature; </w:t>
+      </w:r>
+    </w:p>
+    <w:p>
+      <w:pPr>
+        <w:pStyle w:val="CommentText"/>
+      </w:pPr>
+      <w:r>
+        <w:t>(</w:t>
+      </w:r>
+      <w:proofErr w:type="spellStart"/>
+      <w:r>
+        <w:t>Bratch</w:t>
+      </w:r>
+      <w:proofErr w:type="spellEnd"/>
+      <w:r>
+        <w:t xml:space="preserve"> 2016)</w:t>
+      </w:r>
+      <w:bookmarkStart w:id="17" w:name="_GoBack"/>
+      <w:bookmarkEnd w:id="17"/>
+    </w:p>
+  </w:comment>
+  <w:comment w:id="18" w:author="SCHNEIDEREIT Shawn" w:date="2020-02-13T08:59:00Z" w:initials="SS">
     <w:p>
       <w:pPr>
         <w:pStyle w:val="NormalWeb"/>
@@ -8187,7 +8277,7 @@
       </w:pPr>
     </w:p>
   </w:comment>
-  <w:comment w:id="17" w:author="SCHNEIDEREIT Shawn" w:date="2020-03-03T14:10:00Z" w:initials="SS">
+  <w:comment w:id="19" w:author="SCHNEIDEREIT Shawn" w:date="2020-03-03T14:10:00Z" w:initials="SS">
     <w:p>
       <w:pPr>
         <w:pStyle w:val="NormalWeb"/>
@@ -8261,7 +8351,7 @@
       </w:pPr>
     </w:p>
   </w:comment>
-  <w:comment w:id="18" w:author="SCHNEIDEREIT Shawn" w:date="2020-03-03T16:29:00Z" w:initials="SS">
+  <w:comment w:id="20" w:author="SCHNEIDEREIT Shawn" w:date="2020-03-03T16:29:00Z" w:initials="SS">
     <w:p>
       <w:pPr>
         <w:pStyle w:val="CommentText"/>
@@ -8404,7 +8494,7 @@
       </w:pPr>
     </w:p>
   </w:comment>
-  <w:comment w:id="19" w:author="SCHNEIDEREIT Shawn" w:date="2020-03-03T17:32:00Z" w:initials="SS">
+  <w:comment w:id="21" w:author="SCHNEIDEREIT Shawn" w:date="2020-03-03T17:32:00Z" w:initials="SS">
     <w:p>
       <w:pPr>
         <w:spacing w:line="360" w:lineRule="auto"/>
@@ -8589,7 +8679,7 @@
       </w:pPr>
     </w:p>
   </w:comment>
-  <w:comment w:id="20" w:author="SCHNEIDEREIT Shawn" w:date="2020-03-09T16:30:00Z" w:initials="SS">
+  <w:comment w:id="22" w:author="SCHNEIDEREIT Shawn" w:date="2020-03-09T16:30:00Z" w:initials="SS">
     <w:p>
       <w:pPr>
         <w:pStyle w:val="CommentText"/>
@@ -8600,7 +8690,6 @@
         </w:rPr>
         <w:annotationRef/>
       </w:r>
-      <w:bookmarkStart w:id="21" w:name="_GoBack"/>
       <w:r>
         <w:rPr>
           <w:noProof/>
@@ -8647,10 +8736,9 @@
           </wp:inline>
         </w:drawing>
       </w:r>
-      <w:bookmarkEnd w:id="21"/>
     </w:p>
   </w:comment>
-  <w:comment w:id="22" w:author="SCHNEIDEREIT Shawn" w:date="2020-03-07T13:23:00Z" w:initials="SS">
+  <w:comment w:id="23" w:author="SCHNEIDEREIT Shawn" w:date="2020-03-07T13:23:00Z" w:initials="SS">
     <w:p>
       <w:pPr>
         <w:pStyle w:val="NormalWeb"/>
@@ -8770,7 +8858,7 @@
       </w:pPr>
     </w:p>
   </w:comment>
-  <w:comment w:id="23" w:author="SCHNEIDEREIT Shawn" w:date="2020-03-02T15:09:00Z" w:initials="SS">
+  <w:comment w:id="24" w:author="SCHNEIDEREIT Shawn" w:date="2020-03-02T15:09:00Z" w:initials="SS">
     <w:p>
       <w:pPr>
         <w:pStyle w:val="CommentText"/>
@@ -8806,7 +8894,7 @@
       <w:proofErr w:type="spellEnd"/>
     </w:p>
   </w:comment>
-  <w:comment w:id="24" w:author="SCHNEIDEREIT Shawn" w:date="2020-03-02T15:08:00Z" w:initials="SS">
+  <w:comment w:id="25" w:author="SCHNEIDEREIT Shawn" w:date="2020-03-02T15:08:00Z" w:initials="SS">
     <w:p>
       <w:pPr>
         <w:pStyle w:val="CommentText"/>
@@ -8865,7 +8953,7 @@
       </w:r>
     </w:p>
   </w:comment>
-  <w:comment w:id="25" w:author="SCHNEIDEREIT Shawn" w:date="2020-02-10T12:08:00Z" w:initials="SS">
+  <w:comment w:id="26" w:author="SCHNEIDEREIT Shawn" w:date="2020-02-10T12:08:00Z" w:initials="SS">
     <w:p>
       <w:pPr>
         <w:pStyle w:val="CommentText"/>
@@ -8922,7 +9010,7 @@
         </w:rPr>
         <w:t>(</w:t>
       </w:r>
-      <w:bookmarkStart w:id="26" w:name="bbb0175"/>
+      <w:bookmarkStart w:id="27" w:name="bbb0175"/>
       <w:r>
         <w:fldChar w:fldCharType="begin"/>
       </w:r>
@@ -8946,7 +9034,7 @@
       <w:r>
         <w:fldChar w:fldCharType="end"/>
       </w:r>
-      <w:bookmarkEnd w:id="26"/>
+      <w:bookmarkEnd w:id="27"/>
       <w:r>
         <w:rPr>
           <w:rFonts w:ascii="Georgia" w:hAnsi="Georgia"/>
@@ -8966,7 +9054,7 @@
         </w:rPr>
         <w:t> </w:t>
       </w:r>
-      <w:bookmarkStart w:id="27" w:name="bbb0270"/>
+      <w:bookmarkStart w:id="28" w:name="bbb0270"/>
       <w:r>
         <w:fldChar w:fldCharType="begin"/>
       </w:r>
@@ -8990,7 +9078,7 @@
       <w:r>
         <w:fldChar w:fldCharType="end"/>
       </w:r>
-      <w:bookmarkEnd w:id="27"/>
+      <w:bookmarkEnd w:id="28"/>
       <w:r>
         <w:rPr>
           <w:rFonts w:ascii="Georgia" w:hAnsi="Georgia"/>
@@ -9069,7 +9157,7 @@
         </w:rPr>
         <w:t>with moderate to coarse spatial resolutions, where the pixel size exceeds that of individual plant canopies. However, fusion of hyperspectral data with high spatial resolution multispectral data can provide the capability to extract soil background information (</w:t>
       </w:r>
-      <w:bookmarkStart w:id="28" w:name="bbb0400"/>
+      <w:bookmarkStart w:id="29" w:name="bbb0400"/>
       <w:r>
         <w:fldChar w:fldCharType="begin"/>
       </w:r>
@@ -9093,7 +9181,7 @@
       <w:r>
         <w:fldChar w:fldCharType="end"/>
       </w:r>
-      <w:bookmarkEnd w:id="28"/>
+      <w:bookmarkEnd w:id="29"/>
       <w:r>
         <w:rPr>
           <w:rFonts w:ascii="Georgia" w:hAnsi="Georgia"/>
@@ -9145,7 +9233,7 @@
       </w:pPr>
     </w:p>
   </w:comment>
-  <w:comment w:id="29" w:author="SCHNEIDEREIT Shawn" w:date="2020-02-10T12:11:00Z" w:initials="SS">
+  <w:comment w:id="30" w:author="SCHNEIDEREIT Shawn" w:date="2020-02-10T12:11:00Z" w:initials="SS">
     <w:p>
       <w:pPr>
         <w:pStyle w:val="CommentText"/>
@@ -9237,7 +9325,7 @@
         </w:rPr>
         <w:t>The relative contribution of bands in the visible range (~ 427–700 nm) was greater than in the NIR range (~ 700–914 nm). The visible region of the spectrum is affected by leaf pigments, suggesting that leaf pigments influence spectral diversity. However, at a coarser spatial resolution (airborne data with spatial resolution of 0.75 m), the informative regions of the spectrum for estimating species richness varied significantly (</w:t>
       </w:r>
-      <w:bookmarkStart w:id="30" w:name="bf0055"/>
+      <w:bookmarkStart w:id="31" w:name="bf0055"/>
       <w:r>
         <w:fldChar w:fldCharType="begin"/>
       </w:r>
@@ -9261,7 +9349,7 @@
       <w:r>
         <w:fldChar w:fldCharType="end"/>
       </w:r>
-      <w:bookmarkEnd w:id="30"/>
+      <w:bookmarkEnd w:id="31"/>
       <w:r>
         <w:rPr>
           <w:rFonts w:ascii="Georgia" w:hAnsi="Georgia"/>
@@ -9281,7 +9369,7 @@
         </w:rPr>
         <w:t> </w:t>
       </w:r>
-      <w:bookmarkStart w:id="31" w:name="bf0060"/>
+      <w:bookmarkStart w:id="32" w:name="bf0060"/>
       <w:r>
         <w:fldChar w:fldCharType="begin"/>
       </w:r>
@@ -9305,7 +9393,7 @@
       <w:r>
         <w:fldChar w:fldCharType="end"/>
       </w:r>
-      <w:bookmarkEnd w:id="31"/>
+      <w:bookmarkEnd w:id="32"/>
       <w:r>
         <w:rPr>
           <w:rFonts w:ascii="Georgia" w:hAnsi="Georgia"/>
@@ -9315,7 +9403,7 @@
         </w:rPr>
         <w:t>), and the visible region had little contribution to spectral diversity. This varying contribution of visible and NIR regions to spectral diversity can be attributed to the size of the phenomenon being observed at different scales. While leaf traits dominate the spectral response at high spatial resolution (i.e. small pixel size), at low spatial resolutions, the major contribution is from the canopy structure (</w:t>
       </w:r>
-      <w:bookmarkStart w:id="32" w:name="bbb0385"/>
+      <w:bookmarkStart w:id="33" w:name="bbb0385"/>
       <w:r>
         <w:fldChar w:fldCharType="begin"/>
       </w:r>
@@ -9339,7 +9427,7 @@
       <w:r>
         <w:fldChar w:fldCharType="end"/>
       </w:r>
-      <w:bookmarkEnd w:id="32"/>
+      <w:bookmarkEnd w:id="33"/>
       <w:r>
         <w:rPr>
           <w:rFonts w:ascii="Georgia" w:hAnsi="Georgia"/>
@@ -9361,7 +9449,7 @@
       </w:r>
     </w:p>
   </w:comment>
-  <w:comment w:id="33" w:author="SCHNEIDEREIT Shawn" w:date="2020-02-09T10:28:00Z" w:initials="SS">
+  <w:comment w:id="34" w:author="SCHNEIDEREIT Shawn" w:date="2020-02-09T10:28:00Z" w:initials="SS">
     <w:p>
       <w:pPr>
         <w:pStyle w:val="NormalWeb"/>
@@ -9483,7 +9571,7 @@
       </w:pPr>
     </w:p>
   </w:comment>
-  <w:comment w:id="34" w:author="SCHNEIDEREIT Shawn" w:date="2020-02-09T10:26:00Z" w:initials="SS">
+  <w:comment w:id="35" w:author="SCHNEIDEREIT Shawn" w:date="2020-02-09T10:26:00Z" w:initials="SS">
     <w:p>
       <w:pPr>
         <w:pStyle w:val="CommentText"/>
@@ -9615,7 +9703,7 @@
       </w:r>
     </w:p>
   </w:comment>
-  <w:comment w:id="35" w:author="SCHNEIDEREIT Shawn" w:date="2020-02-10T12:13:00Z" w:initials="SS">
+  <w:comment w:id="36" w:author="SCHNEIDEREIT Shawn" w:date="2020-02-10T12:13:00Z" w:initials="SS">
     <w:p>
       <w:pPr>
         <w:rPr>
@@ -9827,7 +9915,7 @@
         </w:rPr>
         <w:t>(</w:t>
       </w:r>
-      <w:bookmarkStart w:id="36" w:name="bbb0060"/>
+      <w:bookmarkStart w:id="37" w:name="bbb0060"/>
       <w:r>
         <w:fldChar w:fldCharType="begin"/>
       </w:r>
@@ -9850,7 +9938,7 @@
       <w:r>
         <w:fldChar w:fldCharType="end"/>
       </w:r>
-      <w:bookmarkEnd w:id="36"/>
+      <w:bookmarkEnd w:id="37"/>
       <w:r>
         <w:rPr>
           <w:rFonts w:ascii="Georgia" w:hAnsi="Georgia"/>
@@ -9870,7 +9958,7 @@
         </w:rPr>
         <w:t> </w:t>
       </w:r>
-      <w:bookmarkStart w:id="37" w:name="bbb0110"/>
+      <w:bookmarkStart w:id="38" w:name="bbb0110"/>
       <w:r>
         <w:fldChar w:fldCharType="begin"/>
       </w:r>
@@ -9893,7 +9981,7 @@
       <w:r>
         <w:fldChar w:fldCharType="end"/>
       </w:r>
-      <w:bookmarkEnd w:id="37"/>
+      <w:bookmarkEnd w:id="38"/>
       <w:r>
         <w:rPr>
           <w:rFonts w:ascii="Georgia" w:hAnsi="Georgia"/>
@@ -9913,7 +10001,7 @@
         </w:rPr>
         <w:t> </w:t>
       </w:r>
-      <w:bookmarkStart w:id="38" w:name="bbb0115"/>
+      <w:bookmarkStart w:id="39" w:name="bbb0115"/>
       <w:r>
         <w:fldChar w:fldCharType="begin"/>
       </w:r>
@@ -9936,7 +10024,7 @@
       <w:r>
         <w:fldChar w:fldCharType="end"/>
       </w:r>
-      <w:bookmarkEnd w:id="38"/>
+      <w:bookmarkEnd w:id="39"/>
       <w:r>
         <w:rPr>
           <w:rFonts w:ascii="Georgia" w:hAnsi="Georgia"/>
@@ -9956,7 +10044,7 @@
         </w:rPr>
         <w:t> </w:t>
       </w:r>
-      <w:bookmarkStart w:id="39" w:name="bbb0140"/>
+      <w:bookmarkStart w:id="40" w:name="bbb0140"/>
       <w:r>
         <w:fldChar w:fldCharType="begin"/>
       </w:r>
@@ -9979,7 +10067,7 @@
       <w:r>
         <w:fldChar w:fldCharType="end"/>
       </w:r>
-      <w:bookmarkEnd w:id="39"/>
+      <w:bookmarkEnd w:id="40"/>
       <w:r>
         <w:rPr>
           <w:rFonts w:ascii="Georgia" w:hAnsi="Georgia"/>
@@ -9999,7 +10087,7 @@
         </w:rPr>
         <w:t> </w:t>
       </w:r>
-      <w:bookmarkStart w:id="40" w:name="bbb0285"/>
+      <w:bookmarkStart w:id="41" w:name="bbb0285"/>
       <w:r>
         <w:fldChar w:fldCharType="begin"/>
       </w:r>
@@ -10022,7 +10110,7 @@
       <w:r>
         <w:fldChar w:fldCharType="end"/>
       </w:r>
-      <w:bookmarkEnd w:id="40"/>
+      <w:bookmarkEnd w:id="41"/>
       <w:r>
         <w:rPr>
           <w:rFonts w:ascii="Georgia" w:hAnsi="Georgia"/>
@@ -10114,7 +10202,7 @@
         </w:rPr>
         <w:t>at different scales (</w:t>
       </w:r>
-      <w:bookmarkStart w:id="41" w:name="bbb0180"/>
+      <w:bookmarkStart w:id="42" w:name="bbb0180"/>
       <w:r>
         <w:fldChar w:fldCharType="begin"/>
       </w:r>
@@ -10137,7 +10225,7 @@
       <w:r>
         <w:fldChar w:fldCharType="end"/>
       </w:r>
-      <w:bookmarkEnd w:id="41"/>
+      <w:bookmarkEnd w:id="42"/>
       <w:r>
         <w:rPr>
           <w:rFonts w:ascii="Georgia" w:hAnsi="Georgia"/>
@@ -10157,7 +10245,7 @@
         </w:rPr>
         <w:t> </w:t>
       </w:r>
-      <w:bookmarkStart w:id="42" w:name="bbb0365"/>
+      <w:bookmarkStart w:id="43" w:name="bbb0365"/>
       <w:r>
         <w:fldChar w:fldCharType="begin"/>
       </w:r>
@@ -10180,7 +10268,7 @@
       <w:r>
         <w:fldChar w:fldCharType="end"/>
       </w:r>
-      <w:bookmarkEnd w:id="42"/>
+      <w:bookmarkEnd w:id="43"/>
       <w:r>
         <w:rPr>
           <w:rFonts w:ascii="Georgia" w:hAnsi="Georgia"/>
@@ -10217,6 +10305,7 @@
   <w15:commentEx w15:paraId="6A7FC237" w15:paraIdParent="6FD2F6F9" w15:done="0"/>
   <w15:commentEx w15:paraId="3A4F79AD" w15:done="0"/>
   <w15:commentEx w15:paraId="2ED4BF3D" w15:done="0"/>
+  <w15:commentEx w15:paraId="1486B1D0" w15:done="0"/>
   <w15:commentEx w15:paraId="0B376A4D" w15:done="0"/>
   <w15:commentEx w15:paraId="37150C81" w15:done="0"/>
   <w15:commentEx w15:paraId="05FCC8BB" w15:done="0"/>
@@ -10247,6 +10336,7 @@
   <w16cid:commentId w16cid:paraId="6A7FC237" w16cid:durableId="21E6841B"/>
   <w16cid:commentId w16cid:paraId="3A4F79AD" w16cid:durableId="21E68491"/>
   <w16cid:commentId w16cid:paraId="2ED4BF3D" w16cid:durableId="22078222"/>
+  <w16cid:commentId w16cid:paraId="1486B1D0" w16cid:durableId="22148A4A"/>
   <w16cid:commentId w16cid:paraId="0B376A4D" w16cid:durableId="21EF8E80"/>
   <w16cid:commentId w16cid:paraId="37150C81" w16cid:durableId="2208E3E9"/>
   <w16cid:commentId w16cid:paraId="05FCC8BB" w16cid:durableId="2209046E"/>

</xml_diff>

<commit_message>
added potential additon for prediciton vis
</commit_message>
<xml_diff>
--- a/documents/Full Dissertation Plan.docx
+++ b/documents/Full Dissertation Plan.docx
@@ -4537,7 +4537,7 @@
           <w:lang w:val="en-GB"/>
         </w:rPr>
       </w:pPr>
-      <w:commentRangeStart w:id="18"/>
+      <w:commentRangeStart w:id="17"/>
       <w:r>
         <w:rPr>
           <w:rFonts w:ascii="Helvetica" w:hAnsi="Helvetica" w:cstheme="minorHAnsi"/>
@@ -4547,13 +4547,13 @@
         </w:rPr>
         <w:t xml:space="preserve">Canopy cover and structure </w:t>
       </w:r>
-      <w:commentRangeEnd w:id="18"/>
+      <w:commentRangeEnd w:id="17"/>
       <w:r>
         <w:rPr>
           <w:rStyle w:val="CommentReference"/>
           <w:lang w:val="de-DE"/>
         </w:rPr>
-        <w:commentReference w:id="18"/>
+        <w:commentReference w:id="17"/>
       </w:r>
       <w:r>
         <w:rPr>
@@ -4999,7 +4999,7 @@
           <w:lang w:val="en-GB"/>
         </w:rPr>
       </w:pPr>
-      <w:commentRangeStart w:id="19"/>
+      <w:commentRangeStart w:id="18"/>
       <w:r>
         <w:rPr>
           <w:rFonts w:ascii="Helvetica" w:eastAsiaTheme="minorHAnsi" w:hAnsi="Helvetica" w:cstheme="minorHAnsi"/>
@@ -5007,13 +5007,13 @@
         </w:rPr>
         <w:t>If feasible</w:t>
       </w:r>
-      <w:commentRangeEnd w:id="19"/>
+      <w:commentRangeEnd w:id="18"/>
       <w:r>
         <w:rPr>
           <w:rStyle w:val="CommentReference"/>
           <w:lang w:val="de-DE"/>
         </w:rPr>
-        <w:commentReference w:id="19"/>
+        <w:commentReference w:id="18"/>
       </w:r>
       <w:r>
         <w:rPr>
@@ -5022,7 +5022,7 @@
         </w:rPr>
         <w:t xml:space="preserve">, </w:t>
       </w:r>
-      <w:commentRangeStart w:id="20"/>
+      <w:commentRangeStart w:id="19"/>
       <w:r>
         <w:rPr>
           <w:rFonts w:ascii="Helvetica" w:eastAsiaTheme="minorHAnsi" w:hAnsi="Helvetica" w:cstheme="minorHAnsi"/>
@@ -5030,13 +5030,13 @@
         </w:rPr>
         <w:t xml:space="preserve">I may </w:t>
       </w:r>
-      <w:commentRangeEnd w:id="20"/>
+      <w:commentRangeEnd w:id="19"/>
       <w:r>
         <w:rPr>
           <w:rStyle w:val="CommentReference"/>
           <w:lang w:val="de-DE"/>
         </w:rPr>
-        <w:commentReference w:id="20"/>
+        <w:commentReference w:id="19"/>
       </w:r>
       <w:r>
         <w:rPr>
@@ -5277,6 +5277,512 @@
         </w:rPr>
         <w:t xml:space="preserve">spectral diversity biodiversity model. </w:t>
       </w:r>
+    </w:p>
+    <w:p>
+      <w:pPr>
+        <w:spacing w:line="360" w:lineRule="auto"/>
+        <w:jc w:val="both"/>
+        <w:rPr>
+          <w:rFonts w:ascii="Helvetica" w:eastAsiaTheme="minorHAnsi" w:hAnsi="Helvetica" w:cstheme="minorHAnsi"/>
+          <w:lang w:val="en-GB"/>
+        </w:rPr>
+      </w:pPr>
+    </w:p>
+    <w:p>
+      <w:pPr>
+        <w:spacing w:line="360" w:lineRule="auto"/>
+        <w:jc w:val="both"/>
+        <w:rPr>
+          <w:rFonts w:ascii="Helvetica" w:eastAsiaTheme="minorHAnsi" w:hAnsi="Helvetica" w:cstheme="minorHAnsi"/>
+          <w:lang w:val="en-GB"/>
+        </w:rPr>
+      </w:pPr>
+      <w:r>
+        <w:rPr>
+          <w:rFonts w:ascii="Helvetica" w:eastAsiaTheme="minorHAnsi" w:hAnsi="Helvetica" w:cstheme="minorHAnsi"/>
+          <w:lang w:val="en-GB"/>
+        </w:rPr>
+        <w:t xml:space="preserve">Table for manual band selection </w:t>
+      </w:r>
+    </w:p>
+    <w:tbl>
+      <w:tblPr>
+        <w:tblStyle w:val="TableGrid"/>
+        <w:tblW w:w="0" w:type="auto"/>
+        <w:tblLook w:val="04A0" w:firstRow="1" w:lastRow="0" w:firstColumn="1" w:lastColumn="0" w:noHBand="0" w:noVBand="1"/>
+      </w:tblPr>
+      <w:tblGrid>
+        <w:gridCol w:w="1484"/>
+        <w:gridCol w:w="2197"/>
+        <w:gridCol w:w="5329"/>
+      </w:tblGrid>
+      <w:tr>
+        <w:tc>
+          <w:tcPr>
+            <w:tcW w:w="1484" w:type="dxa"/>
+          </w:tcPr>
+          <w:p>
+            <w:pPr>
+              <w:spacing w:line="360" w:lineRule="auto"/>
+              <w:jc w:val="center"/>
+              <w:rPr>
+                <w:rFonts w:ascii="Helvetica" w:eastAsiaTheme="minorHAnsi" w:hAnsi="Helvetica" w:cstheme="minorHAnsi"/>
+                <w:lang w:val="en-GB"/>
+              </w:rPr>
+            </w:pPr>
+            <w:r>
+              <w:rPr>
+                <w:rFonts w:ascii="Helvetica" w:eastAsiaTheme="minorHAnsi" w:hAnsi="Helvetica" w:cstheme="minorHAnsi"/>
+                <w:lang w:val="en-GB"/>
+              </w:rPr>
+              <w:t>Wavelength</w:t>
+            </w:r>
+          </w:p>
+        </w:tc>
+        <w:tc>
+          <w:tcPr>
+            <w:tcW w:w="2197" w:type="dxa"/>
+          </w:tcPr>
+          <w:p>
+            <w:pPr>
+              <w:spacing w:line="360" w:lineRule="auto"/>
+              <w:jc w:val="center"/>
+              <w:rPr>
+                <w:rFonts w:ascii="Helvetica" w:eastAsiaTheme="minorHAnsi" w:hAnsi="Helvetica" w:cstheme="minorHAnsi"/>
+                <w:lang w:val="en-GB"/>
+              </w:rPr>
+            </w:pPr>
+            <w:r>
+              <w:rPr>
+                <w:rFonts w:ascii="Helvetica" w:eastAsiaTheme="minorHAnsi" w:hAnsi="Helvetica" w:cstheme="minorHAnsi"/>
+                <w:lang w:val="en-GB"/>
+              </w:rPr>
+              <w:t>Spectral Region</w:t>
+            </w:r>
+          </w:p>
+        </w:tc>
+        <w:tc>
+          <w:tcPr>
+            <w:tcW w:w="5329" w:type="dxa"/>
+          </w:tcPr>
+          <w:p>
+            <w:pPr>
+              <w:spacing w:line="360" w:lineRule="auto"/>
+              <w:jc w:val="center"/>
+              <w:rPr>
+                <w:rFonts w:ascii="Helvetica" w:eastAsiaTheme="minorHAnsi" w:hAnsi="Helvetica" w:cstheme="minorHAnsi"/>
+                <w:lang w:val="en-GB"/>
+              </w:rPr>
+            </w:pPr>
+            <w:r>
+              <w:rPr>
+                <w:rFonts w:ascii="Helvetica" w:eastAsiaTheme="minorHAnsi" w:hAnsi="Helvetica" w:cstheme="minorHAnsi"/>
+                <w:lang w:val="en-GB"/>
+              </w:rPr>
+              <w:t>Biological significance</w:t>
+            </w:r>
+          </w:p>
+        </w:tc>
+      </w:tr>
+      <w:tr>
+        <w:tc>
+          <w:tcPr>
+            <w:tcW w:w="1484" w:type="dxa"/>
+          </w:tcPr>
+          <w:p>
+            <w:pPr>
+              <w:spacing w:line="360" w:lineRule="auto"/>
+              <w:jc w:val="center"/>
+              <w:rPr>
+                <w:rFonts w:ascii="Helvetica" w:eastAsiaTheme="minorHAnsi" w:hAnsi="Helvetica" w:cstheme="minorHAnsi"/>
+                <w:lang w:val="en-GB"/>
+              </w:rPr>
+            </w:pPr>
+            <w:bookmarkStart w:id="20" w:name="_GoBack" w:colFirst="2" w:colLast="2"/>
+            <w:r>
+              <w:rPr>
+                <w:rFonts w:ascii="Helvetica" w:eastAsiaTheme="minorHAnsi" w:hAnsi="Helvetica" w:cstheme="minorHAnsi"/>
+                <w:lang w:val="en-GB"/>
+              </w:rPr>
+              <w:t>430-450</w:t>
+            </w:r>
+          </w:p>
+        </w:tc>
+        <w:tc>
+          <w:tcPr>
+            <w:tcW w:w="2197" w:type="dxa"/>
+          </w:tcPr>
+          <w:p>
+            <w:pPr>
+              <w:spacing w:line="360" w:lineRule="auto"/>
+              <w:jc w:val="center"/>
+              <w:rPr>
+                <w:rFonts w:ascii="Helvetica" w:eastAsiaTheme="minorHAnsi" w:hAnsi="Helvetica" w:cstheme="minorHAnsi"/>
+                <w:lang w:val="en-GB"/>
+              </w:rPr>
+            </w:pPr>
+            <w:r>
+              <w:rPr>
+                <w:rFonts w:ascii="Helvetica" w:eastAsiaTheme="minorHAnsi" w:hAnsi="Helvetica" w:cstheme="minorHAnsi"/>
+                <w:lang w:val="en-GB"/>
+              </w:rPr>
+              <w:t>Blue</w:t>
+            </w:r>
+          </w:p>
+        </w:tc>
+        <w:tc>
+          <w:tcPr>
+            <w:tcW w:w="5329" w:type="dxa"/>
+          </w:tcPr>
+          <w:p>
+            <w:pPr>
+              <w:spacing w:line="360" w:lineRule="auto"/>
+              <w:jc w:val="center"/>
+              <w:rPr>
+                <w:rFonts w:ascii="Helvetica" w:eastAsiaTheme="minorHAnsi" w:hAnsi="Helvetica" w:cstheme="minorHAnsi"/>
+                <w:lang w:val="en-GB"/>
+              </w:rPr>
+            </w:pPr>
+            <w:r>
+              <w:rPr>
+                <w:rFonts w:ascii="Helvetica" w:eastAsiaTheme="minorHAnsi" w:hAnsi="Helvetica" w:cstheme="minorHAnsi"/>
+                <w:lang w:val="en-GB"/>
+              </w:rPr>
+              <w:t>Chlorophyll &amp; carotenoid absorption</w:t>
+            </w:r>
+          </w:p>
+        </w:tc>
+      </w:tr>
+      <w:tr>
+        <w:tc>
+          <w:tcPr>
+            <w:tcW w:w="1484" w:type="dxa"/>
+          </w:tcPr>
+          <w:p>
+            <w:pPr>
+              <w:spacing w:line="360" w:lineRule="auto"/>
+              <w:jc w:val="center"/>
+              <w:rPr>
+                <w:rFonts w:ascii="Helvetica" w:eastAsiaTheme="minorHAnsi" w:hAnsi="Helvetica" w:cstheme="minorHAnsi"/>
+                <w:lang w:val="en-GB"/>
+              </w:rPr>
+            </w:pPr>
+            <w:r>
+              <w:rPr>
+                <w:rFonts w:ascii="Helvetica" w:eastAsiaTheme="minorHAnsi" w:hAnsi="Helvetica" w:cstheme="minorHAnsi"/>
+                <w:lang w:val="en-GB"/>
+              </w:rPr>
+              <w:t>660-680</w:t>
+            </w:r>
+          </w:p>
+        </w:tc>
+        <w:tc>
+          <w:tcPr>
+            <w:tcW w:w="2197" w:type="dxa"/>
+          </w:tcPr>
+          <w:p>
+            <w:pPr>
+              <w:spacing w:line="360" w:lineRule="auto"/>
+              <w:jc w:val="center"/>
+              <w:rPr>
+                <w:rFonts w:ascii="Helvetica" w:eastAsiaTheme="minorHAnsi" w:hAnsi="Helvetica" w:cstheme="minorHAnsi"/>
+                <w:lang w:val="en-GB"/>
+              </w:rPr>
+            </w:pPr>
+            <w:r>
+              <w:rPr>
+                <w:rFonts w:ascii="Helvetica" w:eastAsiaTheme="minorHAnsi" w:hAnsi="Helvetica" w:cstheme="minorHAnsi"/>
+                <w:lang w:val="en-GB"/>
+              </w:rPr>
+              <w:t>Red</w:t>
+            </w:r>
+          </w:p>
+        </w:tc>
+        <w:tc>
+          <w:tcPr>
+            <w:tcW w:w="5329" w:type="dxa"/>
+          </w:tcPr>
+          <w:p>
+            <w:pPr>
+              <w:spacing w:line="360" w:lineRule="auto"/>
+              <w:jc w:val="center"/>
+              <w:rPr>
+                <w:rFonts w:ascii="Helvetica" w:eastAsiaTheme="minorHAnsi" w:hAnsi="Helvetica" w:cstheme="minorHAnsi"/>
+                <w:lang w:val="en-GB"/>
+              </w:rPr>
+            </w:pPr>
+            <w:r>
+              <w:rPr>
+                <w:rFonts w:ascii="Helvetica" w:eastAsiaTheme="minorHAnsi" w:hAnsi="Helvetica" w:cstheme="minorHAnsi"/>
+                <w:lang w:val="en-GB"/>
+              </w:rPr>
+              <w:t xml:space="preserve">Max absorption of </w:t>
+            </w:r>
+            <w:r>
+              <w:rPr>
+                <w:rFonts w:ascii="Helvetica" w:eastAsiaTheme="minorHAnsi" w:hAnsi="Helvetica" w:cstheme="minorHAnsi"/>
+                <w:lang w:val="en-GB"/>
+              </w:rPr>
+              <w:t>chlorophyll</w:t>
+            </w:r>
+          </w:p>
+        </w:tc>
+      </w:tr>
+      <w:tr>
+        <w:tc>
+          <w:tcPr>
+            <w:tcW w:w="1484" w:type="dxa"/>
+          </w:tcPr>
+          <w:p>
+            <w:pPr>
+              <w:spacing w:line="360" w:lineRule="auto"/>
+              <w:jc w:val="center"/>
+              <w:rPr>
+                <w:rFonts w:ascii="Helvetica" w:eastAsiaTheme="minorHAnsi" w:hAnsi="Helvetica" w:cstheme="minorHAnsi"/>
+                <w:lang w:val="en-GB"/>
+              </w:rPr>
+            </w:pPr>
+            <w:r>
+              <w:rPr>
+                <w:rFonts w:ascii="Helvetica" w:eastAsiaTheme="minorHAnsi" w:hAnsi="Helvetica" w:cstheme="minorHAnsi"/>
+                <w:lang w:val="en-GB"/>
+              </w:rPr>
+              <w:t>700-725</w:t>
+            </w:r>
+          </w:p>
+        </w:tc>
+        <w:tc>
+          <w:tcPr>
+            <w:tcW w:w="2197" w:type="dxa"/>
+          </w:tcPr>
+          <w:p>
+            <w:pPr>
+              <w:spacing w:line="360" w:lineRule="auto"/>
+              <w:jc w:val="center"/>
+              <w:rPr>
+                <w:rFonts w:ascii="Helvetica" w:eastAsiaTheme="minorHAnsi" w:hAnsi="Helvetica" w:cstheme="minorHAnsi"/>
+                <w:lang w:val="en-GB"/>
+              </w:rPr>
+            </w:pPr>
+            <w:r>
+              <w:rPr>
+                <w:rFonts w:ascii="Helvetica" w:eastAsiaTheme="minorHAnsi" w:hAnsi="Helvetica" w:cstheme="minorHAnsi"/>
+                <w:lang w:val="en-GB"/>
+              </w:rPr>
+              <w:t>Red</w:t>
+            </w:r>
+          </w:p>
+        </w:tc>
+        <w:tc>
+          <w:tcPr>
+            <w:tcW w:w="5329" w:type="dxa"/>
+          </w:tcPr>
+          <w:p>
+            <w:pPr>
+              <w:spacing w:line="360" w:lineRule="auto"/>
+              <w:jc w:val="center"/>
+              <w:rPr>
+                <w:rFonts w:ascii="Helvetica" w:eastAsiaTheme="minorHAnsi" w:hAnsi="Helvetica" w:cstheme="minorHAnsi"/>
+                <w:lang w:val="en-GB"/>
+              </w:rPr>
+            </w:pPr>
+            <w:r>
+              <w:rPr>
+                <w:rFonts w:ascii="Helvetica" w:eastAsiaTheme="minorHAnsi" w:hAnsi="Helvetica" w:cstheme="minorHAnsi"/>
+                <w:lang w:val="en-GB"/>
+              </w:rPr>
+              <w:t xml:space="preserve">Middle of red-edge </w:t>
+            </w:r>
+            <w:r>
+              <w:rPr>
+                <w:rFonts w:ascii="Helvetica" w:eastAsiaTheme="minorHAnsi" w:hAnsi="Helvetica" w:cstheme="minorHAnsi"/>
+                <w:lang w:val="en-GB"/>
+              </w:rPr>
+              <w:t>transition</w:t>
+            </w:r>
+          </w:p>
+        </w:tc>
+      </w:tr>
+      <w:tr>
+        <w:tc>
+          <w:tcPr>
+            <w:tcW w:w="1484" w:type="dxa"/>
+          </w:tcPr>
+          <w:p>
+            <w:pPr>
+              <w:spacing w:line="360" w:lineRule="auto"/>
+              <w:jc w:val="center"/>
+              <w:rPr>
+                <w:rFonts w:ascii="Helvetica" w:eastAsiaTheme="minorHAnsi" w:hAnsi="Helvetica" w:cstheme="minorHAnsi"/>
+                <w:lang w:val="en-GB"/>
+              </w:rPr>
+            </w:pPr>
+            <w:r>
+              <w:rPr>
+                <w:rFonts w:ascii="Helvetica" w:eastAsiaTheme="minorHAnsi" w:hAnsi="Helvetica" w:cstheme="minorHAnsi"/>
+                <w:lang w:val="en-GB"/>
+              </w:rPr>
+              <w:t>745-755</w:t>
+            </w:r>
+          </w:p>
+        </w:tc>
+        <w:tc>
+          <w:tcPr>
+            <w:tcW w:w="2197" w:type="dxa"/>
+          </w:tcPr>
+          <w:p>
+            <w:pPr>
+              <w:spacing w:line="360" w:lineRule="auto"/>
+              <w:jc w:val="center"/>
+              <w:rPr>
+                <w:rFonts w:ascii="Helvetica" w:eastAsiaTheme="minorHAnsi" w:hAnsi="Helvetica" w:cstheme="minorHAnsi"/>
+                <w:lang w:val="en-GB"/>
+              </w:rPr>
+            </w:pPr>
+            <w:r>
+              <w:rPr>
+                <w:rFonts w:ascii="Helvetica" w:eastAsiaTheme="minorHAnsi" w:hAnsi="Helvetica" w:cstheme="minorHAnsi"/>
+                <w:lang w:val="en-GB"/>
+              </w:rPr>
+              <w:t>NIR</w:t>
+            </w:r>
+          </w:p>
+        </w:tc>
+        <w:tc>
+          <w:tcPr>
+            <w:tcW w:w="5329" w:type="dxa"/>
+          </w:tcPr>
+          <w:p>
+            <w:pPr>
+              <w:spacing w:line="360" w:lineRule="auto"/>
+              <w:jc w:val="center"/>
+              <w:rPr>
+                <w:rFonts w:ascii="Helvetica" w:eastAsiaTheme="minorHAnsi" w:hAnsi="Helvetica" w:cstheme="minorHAnsi"/>
+                <w:lang w:val="en-GB"/>
+              </w:rPr>
+            </w:pPr>
+            <w:r>
+              <w:rPr>
+                <w:rFonts w:ascii="Helvetica" w:eastAsiaTheme="minorHAnsi" w:hAnsi="Helvetica" w:cstheme="minorHAnsi"/>
+                <w:lang w:val="en-GB"/>
+              </w:rPr>
+              <w:t>End of red-edge transition</w:t>
+            </w:r>
+          </w:p>
+        </w:tc>
+      </w:tr>
+      <w:tr>
+        <w:tc>
+          <w:tcPr>
+            <w:tcW w:w="1484" w:type="dxa"/>
+          </w:tcPr>
+          <w:p>
+            <w:pPr>
+              <w:spacing w:line="360" w:lineRule="auto"/>
+              <w:jc w:val="center"/>
+              <w:rPr>
+                <w:rFonts w:ascii="Helvetica" w:eastAsiaTheme="minorHAnsi" w:hAnsi="Helvetica" w:cstheme="minorHAnsi"/>
+                <w:lang w:val="en-GB"/>
+              </w:rPr>
+            </w:pPr>
+            <w:r>
+              <w:rPr>
+                <w:rFonts w:ascii="Helvetica" w:eastAsiaTheme="minorHAnsi" w:hAnsi="Helvetica" w:cstheme="minorHAnsi"/>
+                <w:lang w:val="en-GB"/>
+              </w:rPr>
+              <w:t>920-985</w:t>
+            </w:r>
+          </w:p>
+        </w:tc>
+        <w:tc>
+          <w:tcPr>
+            <w:tcW w:w="2197" w:type="dxa"/>
+          </w:tcPr>
+          <w:p>
+            <w:pPr>
+              <w:spacing w:line="360" w:lineRule="auto"/>
+              <w:jc w:val="center"/>
+              <w:rPr>
+                <w:rFonts w:ascii="Helvetica" w:eastAsiaTheme="minorHAnsi" w:hAnsi="Helvetica" w:cstheme="minorHAnsi"/>
+                <w:lang w:val="en-GB"/>
+              </w:rPr>
+            </w:pPr>
+            <w:r>
+              <w:rPr>
+                <w:rFonts w:ascii="Helvetica" w:eastAsiaTheme="minorHAnsi" w:hAnsi="Helvetica" w:cstheme="minorHAnsi"/>
+                <w:lang w:val="en-GB"/>
+              </w:rPr>
+              <w:t>IR</w:t>
+            </w:r>
+          </w:p>
+        </w:tc>
+        <w:tc>
+          <w:tcPr>
+            <w:tcW w:w="5329" w:type="dxa"/>
+          </w:tcPr>
+          <w:p>
+            <w:pPr>
+              <w:spacing w:line="360" w:lineRule="auto"/>
+              <w:jc w:val="center"/>
+              <w:rPr>
+                <w:rFonts w:ascii="Helvetica" w:eastAsiaTheme="minorHAnsi" w:hAnsi="Helvetica" w:cstheme="minorHAnsi"/>
+                <w:lang w:val="en-GB"/>
+              </w:rPr>
+            </w:pPr>
+            <w:r>
+              <w:rPr>
+                <w:rFonts w:ascii="Helvetica" w:eastAsiaTheme="minorHAnsi" w:hAnsi="Helvetica" w:cstheme="minorHAnsi"/>
+                <w:lang w:val="en-GB"/>
+              </w:rPr>
+              <w:t>Vascular plant structures &amp; xeric moister regime (also H20 absorption region)</w:t>
+            </w:r>
+          </w:p>
+        </w:tc>
+      </w:tr>
+    </w:tbl>
+    <w:bookmarkEnd w:id="20"/>
+    <w:p>
+      <w:pPr>
+        <w:spacing w:line="360" w:lineRule="auto"/>
+        <w:rPr>
+          <w:rFonts w:ascii="Helvetica" w:eastAsiaTheme="minorHAnsi" w:hAnsi="Helvetica" w:cstheme="minorHAnsi"/>
+          <w:lang w:val="en-GB"/>
+        </w:rPr>
+      </w:pPr>
+      <w:r>
+        <w:rPr>
+          <w:rFonts w:ascii="Helvetica" w:eastAsiaTheme="minorHAnsi" w:hAnsi="Helvetica" w:cstheme="minorHAnsi"/>
+          <w:lang w:val="en-GB"/>
+        </w:rPr>
+        <w:lastRenderedPageBreak/>
+        <w:t xml:space="preserve">*note that there </w:t>
+      </w:r>
+      <w:proofErr w:type="gramStart"/>
+      <w:r>
+        <w:rPr>
+          <w:rFonts w:ascii="Helvetica" w:eastAsiaTheme="minorHAnsi" w:hAnsi="Helvetica" w:cstheme="minorHAnsi"/>
+          <w:lang w:val="en-GB"/>
+        </w:rPr>
+        <w:t>is</w:t>
+      </w:r>
+      <w:proofErr w:type="gramEnd"/>
+      <w:r>
+        <w:rPr>
+          <w:rFonts w:ascii="Helvetica" w:eastAsiaTheme="minorHAnsi" w:hAnsi="Helvetica" w:cstheme="minorHAnsi"/>
+          <w:lang w:val="en-GB"/>
+        </w:rPr>
+        <w:t xml:space="preserve"> no wavelengths in the green region of the spectrum, as this is least discriminative between vegetation types. </w:t>
+      </w:r>
+    </w:p>
+    <w:p>
+      <w:pPr>
+        <w:spacing w:line="360" w:lineRule="auto"/>
+        <w:jc w:val="both"/>
+        <w:rPr>
+          <w:rFonts w:ascii="Helvetica" w:eastAsiaTheme="minorHAnsi" w:hAnsi="Helvetica" w:cstheme="minorHAnsi"/>
+          <w:lang w:val="en-GB"/>
+        </w:rPr>
+      </w:pPr>
     </w:p>
     <w:p>
       <w:pPr>
@@ -5323,7 +5829,6 @@
           <w:color w:val="FF0000"/>
           <w:lang w:val="en-GB"/>
         </w:rPr>
-        <w:lastRenderedPageBreak/>
         <w:drawing>
           <wp:inline distT="0" distB="0" distL="0" distR="0" wp14:anchorId="19D76E3C" wp14:editId="716364B9">
             <wp:extent cx="5727700" cy="6844665"/>
@@ -5406,7 +5911,17 @@
           <w:sz w:val="27"/>
           <w:szCs w:val="27"/>
         </w:rPr>
-        <w:t>upervised classification schemes are often stymied by the large dimensionality of hyperspectral imagery. Fine resolution spectral bands are often correlated and so represent redundant information. Also, sensor noise such as stripes from bad detectors or atmospheric attenuation may be greater in certain bands and this noise may increase class variance an</w:t>
+        <w:t xml:space="preserve">upervised classification schemes are often stymied by the large dimensionality of hyperspectral imagery. Fine resolution spectral bands are often correlated and so represent redundant information. Also, sensor noise such as stripes from bad detectors or atmospheric attenuation may be </w:t>
+      </w:r>
+      <w:r>
+        <w:rPr>
+          <w:rFonts w:ascii="Georgia" w:hAnsi="Georgia"/>
+          <w:color w:val="2E2E2E"/>
+          <w:sz w:val="27"/>
+          <w:szCs w:val="27"/>
+        </w:rPr>
+        <w:lastRenderedPageBreak/>
+        <w:t>greater in certain bands and this noise may increase class variance an</w:t>
       </w:r>
       <w:commentRangeStart w:id="23"/>
       <w:r>
@@ -5535,7 +6050,6 @@
           <w:bdr w:val="none" w:sz="0" w:space="0" w:color="auto" w:frame="1"/>
           <w:lang w:val="en-GB"/>
         </w:rPr>
-        <w:lastRenderedPageBreak/>
         <w:t>Q</w:t>
       </w:r>
       <w:commentRangeEnd w:id="24"/>
@@ -6160,6 +6674,7 @@
           <w:u w:val="single"/>
           <w:lang w:val="en-US"/>
         </w:rPr>
+        <w:lastRenderedPageBreak/>
         <w:t xml:space="preserve">Risk Mitigation </w:t>
       </w:r>
     </w:p>
@@ -6182,7 +6697,6 @@
           <w:rFonts w:ascii="Helvetica" w:hAnsi="Helvetica"/>
           <w:lang w:val="en-US"/>
         </w:rPr>
-        <w:lastRenderedPageBreak/>
         <w:t>Scope of dissertation – While all directly related to the topic of using hyperspectral imagery as an indicator of biodiversity, the inclusion of remote</w:t>
       </w:r>
       <w:r>
@@ -8205,23 +8719,19 @@
     <w:p>
       <w:pPr>
         <w:pStyle w:val="CommentText"/>
-      </w:pPr>
-      <w:r>
-        <w:t>(</w:t>
-      </w:r>
-      <w:proofErr w:type="spellStart"/>
-      <w:r>
-        <w:t>Bratch</w:t>
-      </w:r>
-      <w:proofErr w:type="spellEnd"/>
-      <w:r>
-        <w:t xml:space="preserve"> 2016)</w:t>
-      </w:r>
-      <w:bookmarkStart w:id="17" w:name="_GoBack"/>
-      <w:bookmarkEnd w:id="17"/>
+        <w:rPr>
+          <w:lang w:val="en-US"/>
+        </w:rPr>
+      </w:pPr>
+      <w:r>
+        <w:rPr>
+          <w:lang w:val="en-US"/>
+        </w:rPr>
+        <w:t>(Bratch 2016)</w:t>
+      </w:r>
     </w:p>
   </w:comment>
-  <w:comment w:id="18" w:author="SCHNEIDEREIT Shawn" w:date="2020-02-13T08:59:00Z" w:initials="SS">
+  <w:comment w:id="17" w:author="SCHNEIDEREIT Shawn" w:date="2020-02-13T08:59:00Z" w:initials="SS">
     <w:p>
       <w:pPr>
         <w:pStyle w:val="NormalWeb"/>
@@ -8277,7 +8787,7 @@
       </w:pPr>
     </w:p>
   </w:comment>
-  <w:comment w:id="19" w:author="SCHNEIDEREIT Shawn" w:date="2020-03-03T14:10:00Z" w:initials="SS">
+  <w:comment w:id="18" w:author="SCHNEIDEREIT Shawn" w:date="2020-03-03T14:10:00Z" w:initials="SS">
     <w:p>
       <w:pPr>
         <w:pStyle w:val="NormalWeb"/>
@@ -8351,7 +8861,7 @@
       </w:pPr>
     </w:p>
   </w:comment>
-  <w:comment w:id="20" w:author="SCHNEIDEREIT Shawn" w:date="2020-03-03T16:29:00Z" w:initials="SS">
+  <w:comment w:id="19" w:author="SCHNEIDEREIT Shawn" w:date="2020-03-03T16:29:00Z" w:initials="SS">
     <w:p>
       <w:pPr>
         <w:pStyle w:val="CommentText"/>
@@ -13016,6 +13526,22 @@
       <w:lang w:eastAsia="en-GB"/>
     </w:rPr>
   </w:style>
+  <w:style w:type="table" w:styleId="TableGrid">
+    <w:name w:val="Table Grid"/>
+    <w:basedOn w:val="TableNormal"/>
+    <w:uiPriority w:val="39"/>
+    <w:rsid w:val="00052000"/>
+    <w:tblPr>
+      <w:tblBorders>
+        <w:top w:val="single" w:sz="4" w:space="0" w:color="auto"/>
+        <w:left w:val="single" w:sz="4" w:space="0" w:color="auto"/>
+        <w:bottom w:val="single" w:sz="4" w:space="0" w:color="auto"/>
+        <w:right w:val="single" w:sz="4" w:space="0" w:color="auto"/>
+        <w:insideH w:val="single" w:sz="4" w:space="0" w:color="auto"/>
+        <w:insideV w:val="single" w:sz="4" w:space="0" w:color="auto"/>
+      </w:tblBorders>
+    </w:tblPr>
+  </w:style>
 </w:styles>
 </file>
 

</xml_diff>